<commit_message>
-SE AGREGO Nº REGISTRO CONTROL DE VERSIONES A DOCUMENTOS (ESPECIFICACIONES, DIAGRAMA, PROCEDIMIENTOS, REGISTROS Y PRESENTACION) -SE CREO DOCUMENTO DE REGISTRO CONTROL DE VERSIONES A DOCUMENTOS
</commit_message>
<xml_diff>
--- a/ tsp01-contratos-clientes/ITERACCION01/SI01/ESPECIFICACIONES/1. Actores del Negocio - Contratos de Clientes.docx
+++ b/ tsp01-contratos-clientes/ITERACCION01/SI01/ESPECIFICACIONES/1. Actores del Negocio - Contratos de Clientes.docx
@@ -4,7 +4,7 @@
   <w:body>
     <w:p>
       <w:pPr>
-        <w:pStyle w:val="Ttulo"/>
+        <w:pStyle w:val="Title"/>
         <w:jc w:val="right"/>
         <w:rPr>
           <w:rFonts w:cs="Arial"/>
@@ -24,7 +24,7 @@
     </w:p>
     <w:p>
       <w:pPr>
-        <w:pStyle w:val="Ttulo"/>
+        <w:pStyle w:val="Title"/>
         <w:jc w:val="right"/>
         <w:rPr>
           <w:rFonts w:cs="Arial"/>
@@ -45,7 +45,7 @@
     </w:p>
     <w:p>
       <w:pPr>
-        <w:pStyle w:val="Ttulo"/>
+        <w:pStyle w:val="Title"/>
         <w:jc w:val="right"/>
         <w:rPr>
           <w:rFonts w:cs="Arial"/>
@@ -54,7 +54,7 @@
     </w:p>
     <w:p>
       <w:pPr>
-        <w:pStyle w:val="Ttulo"/>
+        <w:pStyle w:val="Title"/>
         <w:jc w:val="right"/>
         <w:rPr>
           <w:rFonts w:cs="Arial"/>
@@ -68,20 +68,12 @@
           <w:sz w:val="24"/>
           <w:szCs w:val="24"/>
         </w:rPr>
-        <w:t>Versió</w:t>
-      </w:r>
-      <w:r>
-        <w:rPr>
-          <w:rFonts w:cs="Arial"/>
-          <w:sz w:val="24"/>
-          <w:szCs w:val="24"/>
-        </w:rPr>
-        <w:t>n 1.0</w:t>
+        <w:t>Versión 1.0</w:t>
       </w:r>
     </w:p>
     <w:p>
       <w:pPr>
-        <w:pStyle w:val="Ttulo"/>
+        <w:pStyle w:val="Title"/>
         <w:rPr>
           <w:rFonts w:cs="Arial"/>
           <w:sz w:val="28"/>
@@ -101,12 +93,7 @@
           <w:rFonts w:ascii="Arial" w:hAnsi="Arial" w:cs="Arial"/>
         </w:rPr>
         <w:sectPr>
-          <w:headerReference w:type="even" r:id="rId7"/>
-          <w:headerReference w:type="default" r:id="rId8"/>
-          <w:footerReference w:type="even" r:id="rId9"/>
-          <w:footerReference w:type="default" r:id="rId10"/>
-          <w:headerReference w:type="first" r:id="rId11"/>
-          <w:footerReference w:type="first" r:id="rId12"/>
+          <w:headerReference w:type="default" r:id="rId7"/>
           <w:pgSz w:w="12240" w:h="15840" w:code="1"/>
           <w:pgMar w:top="1440" w:right="1440" w:bottom="1440" w:left="1440" w:header="720" w:footer="720" w:gutter="0"/>
           <w:cols w:space="720"/>
@@ -116,7 +103,7 @@
     </w:p>
     <w:p>
       <w:pPr>
-        <w:pStyle w:val="Ttulo"/>
+        <w:pStyle w:val="Title"/>
         <w:rPr>
           <w:rFonts w:cs="Arial"/>
           <w:sz w:val="32"/>
@@ -129,7 +116,6 @@
           <w:sz w:val="32"/>
           <w:szCs w:val="32"/>
         </w:rPr>
-        <w:lastRenderedPageBreak/>
         <w:t>Historial de Revisiones</w:t>
       </w:r>
     </w:p>
@@ -202,16 +188,7 @@
                 <w:sz w:val="24"/>
                 <w:szCs w:val="24"/>
               </w:rPr>
-              <w:t>Versió</w:t>
-            </w:r>
-            <w:r>
-              <w:rPr>
-                <w:rFonts w:ascii="Arial" w:hAnsi="Arial" w:cs="Arial"/>
-                <w:b/>
-                <w:sz w:val="24"/>
-                <w:szCs w:val="24"/>
-              </w:rPr>
-              <w:t>n</w:t>
+              <w:t>Versión</w:t>
             </w:r>
           </w:p>
         </w:tc>
@@ -237,16 +214,7 @@
                 <w:sz w:val="24"/>
                 <w:szCs w:val="24"/>
               </w:rPr>
-              <w:t>Descripció</w:t>
-            </w:r>
-            <w:r>
-              <w:rPr>
-                <w:rFonts w:ascii="Arial" w:hAnsi="Arial" w:cs="Arial"/>
-                <w:b/>
-                <w:sz w:val="24"/>
-                <w:szCs w:val="24"/>
-              </w:rPr>
-              <w:t>n</w:t>
+              <w:t>Descripción</w:t>
             </w:r>
           </w:p>
         </w:tc>
@@ -272,16 +240,7 @@
                 <w:sz w:val="24"/>
                 <w:szCs w:val="24"/>
               </w:rPr>
-              <w:t>Aut</w:t>
-            </w:r>
-            <w:r>
-              <w:rPr>
-                <w:rFonts w:ascii="Arial" w:hAnsi="Arial" w:cs="Arial"/>
-                <w:b/>
-                <w:sz w:val="24"/>
-                <w:szCs w:val="24"/>
-              </w:rPr>
-              <w:t>or</w:t>
+              <w:t>Autor</w:t>
             </w:r>
           </w:p>
         </w:tc>
@@ -314,31 +273,7 @@
                 <w:sz w:val="24"/>
                 <w:szCs w:val="24"/>
               </w:rPr>
-              <w:t>/</w:t>
-            </w:r>
-            <w:r>
-              <w:rPr>
-                <w:rFonts w:ascii="Arial" w:hAnsi="Arial" w:cs="Arial"/>
-                <w:sz w:val="24"/>
-                <w:szCs w:val="24"/>
-              </w:rPr>
-              <w:t>05</w:t>
-            </w:r>
-            <w:r>
-              <w:rPr>
-                <w:rFonts w:ascii="Arial" w:hAnsi="Arial" w:cs="Arial"/>
-                <w:sz w:val="24"/>
-                <w:szCs w:val="24"/>
-              </w:rPr>
-              <w:t>/</w:t>
-            </w:r>
-            <w:r>
-              <w:rPr>
-                <w:rFonts w:ascii="Arial" w:hAnsi="Arial" w:cs="Arial"/>
-                <w:sz w:val="24"/>
-                <w:szCs w:val="24"/>
-              </w:rPr>
-              <w:t>12</w:t>
+              <w:t>/05/12</w:t>
             </w:r>
           </w:p>
         </w:tc>
@@ -361,23 +296,7 @@
                 <w:sz w:val="24"/>
                 <w:szCs w:val="24"/>
               </w:rPr>
-              <w:t>1</w:t>
-            </w:r>
-            <w:r>
-              <w:rPr>
-                <w:rFonts w:ascii="Arial" w:hAnsi="Arial" w:cs="Arial"/>
-                <w:sz w:val="24"/>
-                <w:szCs w:val="24"/>
-              </w:rPr>
-              <w:t>.</w:t>
-            </w:r>
-            <w:r>
-              <w:rPr>
-                <w:rFonts w:ascii="Arial" w:hAnsi="Arial" w:cs="Arial"/>
-                <w:sz w:val="24"/>
-                <w:szCs w:val="24"/>
-              </w:rPr>
-              <w:t>0</w:t>
+              <w:t>1.0</w:t>
             </w:r>
           </w:p>
         </w:tc>
@@ -624,7 +543,7 @@
     </w:p>
     <w:p>
       <w:pPr>
-        <w:pStyle w:val="Ttulo"/>
+        <w:pStyle w:val="Title"/>
         <w:rPr>
           <w:rFonts w:cs="Arial"/>
           <w:sz w:val="32"/>
@@ -643,26 +562,17 @@
           <w:sz w:val="32"/>
           <w:szCs w:val="32"/>
         </w:rPr>
-        <w:lastRenderedPageBreak/>
-        <w:t>Tabl</w:t>
-      </w:r>
-      <w:r>
-        <w:rPr>
-          <w:rFonts w:cs="Arial"/>
-          <w:sz w:val="32"/>
-          <w:szCs w:val="32"/>
-        </w:rPr>
-        <w:t>a de Contenidos</w:t>
+        <w:t>Tabla de Contenidos</w:t>
       </w:r>
     </w:p>
     <w:p>
       <w:pPr>
-        <w:pStyle w:val="TDC1"/>
+        <w:pStyle w:val="TOC1"/>
         <w:tabs>
           <w:tab w:val="left" w:pos="432"/>
         </w:tabs>
         <w:rPr>
-          <w:rFonts w:asciiTheme="minorHAnsi" w:eastAsiaTheme="minorEastAsia" w:hAnsiTheme="minorHAnsi" w:cstheme="minorBidi"/>
+          <w:rFonts w:ascii="Calibri" w:hAnsi="Calibri"/>
           <w:noProof/>
           <w:sz w:val="22"/>
           <w:szCs w:val="22"/>
@@ -701,7 +611,7 @@
       </w:r>
       <w:r>
         <w:rPr>
-          <w:rFonts w:asciiTheme="minorHAnsi" w:eastAsiaTheme="minorEastAsia" w:hAnsiTheme="minorHAnsi" w:cstheme="minorBidi"/>
+          <w:rFonts w:ascii="Calibri" w:hAnsi="Calibri"/>
           <w:noProof/>
           <w:sz w:val="22"/>
           <w:szCs w:val="22"/>
@@ -759,12 +669,12 @@
     </w:p>
     <w:p>
       <w:pPr>
-        <w:pStyle w:val="TDC1"/>
+        <w:pStyle w:val="TOC1"/>
         <w:tabs>
           <w:tab w:val="left" w:pos="432"/>
         </w:tabs>
         <w:rPr>
-          <w:rFonts w:asciiTheme="minorHAnsi" w:eastAsiaTheme="minorEastAsia" w:hAnsiTheme="minorHAnsi" w:cstheme="minorBidi"/>
+          <w:rFonts w:ascii="Calibri" w:hAnsi="Calibri"/>
           <w:noProof/>
           <w:sz w:val="22"/>
           <w:szCs w:val="22"/>
@@ -780,7 +690,7 @@
       </w:r>
       <w:r>
         <w:rPr>
-          <w:rFonts w:asciiTheme="minorHAnsi" w:eastAsiaTheme="minorEastAsia" w:hAnsiTheme="minorHAnsi" w:cstheme="minorBidi"/>
+          <w:rFonts w:ascii="Calibri" w:hAnsi="Calibri"/>
           <w:noProof/>
           <w:sz w:val="22"/>
           <w:szCs w:val="22"/>
@@ -839,12 +749,12 @@
     </w:p>
     <w:p>
       <w:pPr>
-        <w:pStyle w:val="TDC1"/>
+        <w:pStyle w:val="TOC1"/>
         <w:tabs>
           <w:tab w:val="left" w:pos="432"/>
         </w:tabs>
         <w:rPr>
-          <w:rFonts w:asciiTheme="minorHAnsi" w:eastAsiaTheme="minorEastAsia" w:hAnsiTheme="minorHAnsi" w:cstheme="minorBidi"/>
+          <w:rFonts w:ascii="Calibri" w:hAnsi="Calibri"/>
           <w:noProof/>
           <w:sz w:val="22"/>
           <w:szCs w:val="22"/>
@@ -860,7 +770,7 @@
       </w:r>
       <w:r>
         <w:rPr>
-          <w:rFonts w:asciiTheme="minorHAnsi" w:eastAsiaTheme="minorEastAsia" w:hAnsiTheme="minorHAnsi" w:cstheme="minorBidi"/>
+          <w:rFonts w:ascii="Calibri" w:hAnsi="Calibri"/>
           <w:noProof/>
           <w:sz w:val="22"/>
           <w:szCs w:val="22"/>
@@ -919,10 +829,11 @@
     </w:p>
     <w:p>
       <w:pPr>
-        <w:pStyle w:val="Ttulo"/>
-      </w:pPr>
-      <w:r>
-        <w:rPr>
+        <w:pStyle w:val="Title"/>
+      </w:pPr>
+      <w:r>
+        <w:rPr>
+          <w:rFonts w:cs="Arial"/>
           <w:sz w:val="24"/>
           <w:szCs w:val="24"/>
         </w:rPr>
@@ -939,87 +850,49 @@
     </w:p>
     <w:p>
       <w:pPr>
-        <w:pStyle w:val="Ttulo1"/>
+        <w:pStyle w:val="Heading1"/>
         <w:rPr>
           <w:sz w:val="28"/>
           <w:szCs w:val="28"/>
         </w:rPr>
       </w:pPr>
-      <w:bookmarkStart w:id="0" w:name="_Toc436203378"/>
-      <w:bookmarkStart w:id="1" w:name="_Toc452813578"/>
-      <w:bookmarkStart w:id="2" w:name="_Toc324110190"/>
+      <w:bookmarkStart w:id="0" w:name="_Toc324110190"/>
+      <w:bookmarkStart w:id="1" w:name="_Toc436203378"/>
+      <w:bookmarkStart w:id="2" w:name="_Toc452813578"/>
       <w:r>
         <w:rPr>
           <w:sz w:val="28"/>
           <w:szCs w:val="28"/>
         </w:rPr>
-        <w:t>AN0</w:t>
+        <w:t>AN001</w:t>
       </w:r>
       <w:r>
         <w:rPr>
           <w:sz w:val="28"/>
           <w:szCs w:val="28"/>
         </w:rPr>
-        <w:t>0</w:t>
+        <w:t xml:space="preserve"> </w:t>
       </w:r>
       <w:r>
         <w:rPr>
           <w:sz w:val="28"/>
           <w:szCs w:val="28"/>
         </w:rPr>
-        <w:t>1</w:t>
-      </w:r>
-      <w:r>
-        <w:rPr>
-          <w:sz w:val="28"/>
-          <w:szCs w:val="28"/>
-        </w:rPr>
-        <w:t xml:space="preserve"> </w:t>
-      </w:r>
-      <w:r>
-        <w:rPr>
-          <w:sz w:val="28"/>
-          <w:szCs w:val="28"/>
-        </w:rPr>
         <w:t>Posible Cliente</w:t>
       </w:r>
-      <w:bookmarkEnd w:id="2"/>
+      <w:bookmarkEnd w:id="0"/>
     </w:p>
     <w:p>
       <w:pPr>
         <w:pStyle w:val="InfoBlue"/>
       </w:pPr>
       <w:r>
-        <w:t>Persona</w:t>
-      </w:r>
-      <w:r>
-        <w:t xml:space="preserve"> </w:t>
-      </w:r>
-      <w:r>
-        <w:t xml:space="preserve">natural o jurídica </w:t>
-      </w:r>
-      <w:r>
-        <w:t xml:space="preserve">que </w:t>
-      </w:r>
-      <w:r>
-        <w:t>toma la decisión de aceptar o rechazar la propuesta de servicio</w:t>
-      </w:r>
-      <w:r>
-        <w:t xml:space="preserve">. </w:t>
-      </w:r>
-      <w:r>
-        <w:t xml:space="preserve">Participa </w:t>
-      </w:r>
-      <w:r>
-        <w:t xml:space="preserve">del </w:t>
-      </w:r>
-      <w:r>
-        <w:t xml:space="preserve">proceso de Realizar Análisis de Mercado. </w:t>
+        <w:t xml:space="preserve">Persona natural o jurídica que toma la decisión de aceptar o rechazar la propuesta de servicio. Participa del proceso de Realizar Análisis de Mercado. </w:t>
       </w:r>
     </w:p>
     <w:p>
       <w:pPr>
-        <w:pStyle w:val="Textoindependiente"/>
+        <w:pStyle w:val="BodyText"/>
         <w:jc w:val="center"/>
         <w:rPr>
           <w:rFonts w:ascii="Arial" w:hAnsi="Arial" w:cs="Arial"/>
@@ -1029,53 +902,32 @@
         <w:rPr>
           <w:rFonts w:ascii="Arial" w:hAnsi="Arial" w:cs="Arial"/>
           <w:noProof/>
-          <w:lang w:eastAsia="es-PE"/>
-        </w:rPr>
-        <w:drawing>
-          <wp:inline distT="0" distB="0" distL="0" distR="0">
-            <wp:extent cx="1914525" cy="1609725"/>
-            <wp:effectExtent l="0" t="0" r="0" b="0"/>
-            <wp:docPr id="1" name="Imagen 1"/>
-            <wp:cNvGraphicFramePr>
-              <a:graphicFrameLocks xmlns:a="http://schemas.openxmlformats.org/drawingml/2006/main" noChangeAspect="1"/>
-            </wp:cNvGraphicFramePr>
-            <a:graphic xmlns:a="http://schemas.openxmlformats.org/drawingml/2006/main">
-              <a:graphicData uri="http://schemas.openxmlformats.org/drawingml/2006/picture">
-                <pic:pic xmlns:pic="http://schemas.openxmlformats.org/drawingml/2006/picture">
-                  <pic:nvPicPr>
-                    <pic:cNvPr id="0" name="Picture 1"/>
-                    <pic:cNvPicPr>
-                      <a:picLocks noChangeAspect="1" noChangeArrowheads="1"/>
-                    </pic:cNvPicPr>
-                  </pic:nvPicPr>
-                  <pic:blipFill>
-                    <a:blip r:embed="rId13" cstate="print"/>
-                    <a:srcRect/>
-                    <a:stretch>
-                      <a:fillRect/>
-                    </a:stretch>
-                  </pic:blipFill>
-                  <pic:spPr bwMode="auto">
-                    <a:xfrm>
-                      <a:off x="0" y="0"/>
-                      <a:ext cx="1914525" cy="1609725"/>
-                    </a:xfrm>
-                    <a:prstGeom prst="rect">
-                      <a:avLst/>
-                    </a:prstGeom>
-                    <a:noFill/>
-                    <a:ln w="9525">
-                      <a:noFill/>
-                      <a:miter lim="800000"/>
-                      <a:headEnd/>
-                      <a:tailEnd/>
-                    </a:ln>
-                  </pic:spPr>
-                </pic:pic>
-              </a:graphicData>
-            </a:graphic>
-          </wp:inline>
-        </w:drawing>
+          <w:lang w:val="es-ES" w:eastAsia="es-ES"/>
+        </w:rPr>
+        <w:pict>
+          <v:shapetype id="_x0000_t75" coordsize="21600,21600" o:spt="75" o:preferrelative="t" path="m@4@5l@4@11@9@11@9@5xe" filled="f" stroked="f">
+            <v:stroke joinstyle="miter"/>
+            <v:formulas>
+              <v:f eqn="if lineDrawn pixelLineWidth 0"/>
+              <v:f eqn="sum @0 1 0"/>
+              <v:f eqn="sum 0 0 @1"/>
+              <v:f eqn="prod @2 1 2"/>
+              <v:f eqn="prod @3 21600 pixelWidth"/>
+              <v:f eqn="prod @3 21600 pixelHeight"/>
+              <v:f eqn="sum @0 0 1"/>
+              <v:f eqn="prod @6 1 2"/>
+              <v:f eqn="prod @7 21600 pixelWidth"/>
+              <v:f eqn="sum @8 21600 0"/>
+              <v:f eqn="prod @7 21600 pixelHeight"/>
+              <v:f eqn="sum @10 21600 0"/>
+            </v:formulas>
+            <v:path o:extrusionok="f" gradientshapeok="t" o:connecttype="rect"/>
+            <o:lock v:ext="edit" aspectratio="t"/>
+          </v:shapetype>
+          <v:shape id="Imagen 1" o:spid="_x0000_i1025" type="#_x0000_t75" style="width:150.75pt;height:125.25pt;visibility:visible">
+            <v:imagedata r:id="rId8" o:title=""/>
+          </v:shape>
+        </w:pict>
       </w:r>
     </w:p>
     <w:p>
@@ -1088,7 +940,7 @@
     </w:p>
     <w:p>
       <w:pPr>
-        <w:pStyle w:val="Ttulo1"/>
+        <w:pStyle w:val="Heading1"/>
         <w:rPr>
           <w:rFonts w:cs="Arial"/>
           <w:sz w:val="28"/>
@@ -1096,8 +948,8 @@
         </w:rPr>
       </w:pPr>
       <w:bookmarkStart w:id="4" w:name="_Toc324110191"/>
-      <w:bookmarkEnd w:id="0"/>
       <w:bookmarkEnd w:id="1"/>
+      <w:bookmarkEnd w:id="2"/>
       <w:bookmarkEnd w:id="3"/>
       <w:r>
         <w:rPr>
@@ -1105,7 +957,7 @@
           <w:sz w:val="28"/>
           <w:szCs w:val="28"/>
         </w:rPr>
-        <w:t>AN0</w:t>
+        <w:t>AN002</w:t>
       </w:r>
       <w:r>
         <w:rPr>
@@ -1113,7 +965,7 @@
           <w:sz w:val="28"/>
           <w:szCs w:val="28"/>
         </w:rPr>
-        <w:t>0</w:t>
+        <w:t xml:space="preserve"> </w:t>
       </w:r>
       <w:r>
         <w:rPr>
@@ -1121,198 +973,78 @@
           <w:sz w:val="28"/>
           <w:szCs w:val="28"/>
         </w:rPr>
-        <w:t>2</w:t>
-      </w:r>
-      <w:r>
+        <w:t>Cliente</w:t>
+      </w:r>
+      <w:bookmarkEnd w:id="4"/>
+    </w:p>
+    <w:p>
+      <w:pPr>
+        <w:pStyle w:val="InfoBlue"/>
+      </w:pPr>
+      <w:r>
+        <w:t>Persona natural o jurídica que se encarga de solicitar nuevos servicios. Participa de los procesos Gestionar cartera de Clientes y Gestionar Contratos.</w:t>
+      </w:r>
+    </w:p>
+    <w:p>
+      <w:pPr>
+        <w:pStyle w:val="BodyText"/>
+        <w:jc w:val="center"/>
+        <w:rPr>
+          <w:rFonts w:ascii="Arial" w:hAnsi="Arial" w:cs="Arial"/>
+        </w:rPr>
+      </w:pPr>
+      <w:r>
+        <w:rPr>
+          <w:rFonts w:ascii="Arial" w:hAnsi="Arial" w:cs="Arial"/>
+          <w:noProof/>
+          <w:lang w:val="es-ES" w:eastAsia="es-ES"/>
+        </w:rPr>
+        <w:pict>
+          <v:shape id="Imagen 2" o:spid="_x0000_i1026" type="#_x0000_t75" style="width:150.75pt;height:125.25pt;visibility:visible">
+            <v:imagedata r:id="rId9" o:title=""/>
+          </v:shape>
+        </w:pict>
+      </w:r>
+    </w:p>
+    <w:p>
+      <w:pPr>
+        <w:rPr>
+          <w:rFonts w:ascii="Arial" w:hAnsi="Arial" w:cs="Arial"/>
+        </w:rPr>
+      </w:pPr>
+    </w:p>
+    <w:p>
+      <w:pPr>
+        <w:pStyle w:val="Heading1"/>
         <w:rPr>
           <w:rFonts w:cs="Arial"/>
           <w:sz w:val="28"/>
           <w:szCs w:val="28"/>
         </w:rPr>
-        <w:t xml:space="preserve"> </w:t>
-      </w:r>
+      </w:pPr>
+      <w:bookmarkStart w:id="5" w:name="_Toc324110192"/>
       <w:r>
         <w:rPr>
           <w:rFonts w:cs="Arial"/>
           <w:sz w:val="28"/>
           <w:szCs w:val="28"/>
         </w:rPr>
-        <w:t>Cliente</w:t>
-      </w:r>
-      <w:bookmarkEnd w:id="4"/>
-    </w:p>
-    <w:p>
-      <w:pPr>
-        <w:pStyle w:val="InfoBlue"/>
-      </w:pPr>
-      <w:r>
-        <w:t xml:space="preserve">Persona natural o jurídica </w:t>
-      </w:r>
-      <w:r>
-        <w:t xml:space="preserve">que se </w:t>
-      </w:r>
-      <w:r>
-        <w:t>encarga</w:t>
-      </w:r>
-      <w:r>
-        <w:t xml:space="preserve"> de solicitar nuevos servicios</w:t>
-      </w:r>
-      <w:r>
-        <w:t xml:space="preserve">. Participa </w:t>
-      </w:r>
-      <w:r>
-        <w:t>de</w:t>
-      </w:r>
-      <w:r>
-        <w:t xml:space="preserve"> </w:t>
-      </w:r>
-      <w:r>
-        <w:t>los</w:t>
-      </w:r>
-      <w:r>
-        <w:t xml:space="preserve"> proceso</w:t>
-      </w:r>
-      <w:r>
-        <w:t>s</w:t>
-      </w:r>
-      <w:r>
-        <w:t xml:space="preserve"> Gestionar cartera de </w:t>
-      </w:r>
-      <w:r>
-        <w:t>C</w:t>
-      </w:r>
-      <w:r>
-        <w:t>lientes</w:t>
-      </w:r>
-      <w:r>
-        <w:t xml:space="preserve"> y Gestionar </w:t>
-      </w:r>
-      <w:r>
-        <w:t>C</w:t>
-      </w:r>
-      <w:r>
-        <w:t>ontratos</w:t>
-      </w:r>
-      <w:r>
-        <w:t>.</w:t>
-      </w:r>
-    </w:p>
-    <w:p>
-      <w:pPr>
-        <w:pStyle w:val="Textoindependiente"/>
-        <w:jc w:val="center"/>
-        <w:rPr>
-          <w:rFonts w:ascii="Arial" w:hAnsi="Arial" w:cs="Arial"/>
-        </w:rPr>
-      </w:pPr>
-      <w:r>
-        <w:rPr>
-          <w:rFonts w:ascii="Arial" w:hAnsi="Arial" w:cs="Arial"/>
-          <w:noProof/>
-          <w:lang w:eastAsia="es-PE"/>
-        </w:rPr>
-        <w:drawing>
-          <wp:inline distT="0" distB="0" distL="0" distR="0">
-            <wp:extent cx="1914525" cy="1609725"/>
-            <wp:effectExtent l="0" t="0" r="0" b="0"/>
-            <wp:docPr id="5" name="Imagen 2"/>
-            <wp:cNvGraphicFramePr>
-              <a:graphicFrameLocks xmlns:a="http://schemas.openxmlformats.org/drawingml/2006/main" noChangeAspect="1"/>
-            </wp:cNvGraphicFramePr>
-            <a:graphic xmlns:a="http://schemas.openxmlformats.org/drawingml/2006/main">
-              <a:graphicData uri="http://schemas.openxmlformats.org/drawingml/2006/picture">
-                <pic:pic xmlns:pic="http://schemas.openxmlformats.org/drawingml/2006/picture">
-                  <pic:nvPicPr>
-                    <pic:cNvPr id="0" name="Picture 2"/>
-                    <pic:cNvPicPr>
-                      <a:picLocks noChangeAspect="1" noChangeArrowheads="1"/>
-                    </pic:cNvPicPr>
-                  </pic:nvPicPr>
-                  <pic:blipFill>
-                    <a:blip r:embed="rId14" cstate="print"/>
-                    <a:srcRect/>
-                    <a:stretch>
-                      <a:fillRect/>
-                    </a:stretch>
-                  </pic:blipFill>
-                  <pic:spPr bwMode="auto">
-                    <a:xfrm>
-                      <a:off x="0" y="0"/>
-                      <a:ext cx="1914525" cy="1609725"/>
-                    </a:xfrm>
-                    <a:prstGeom prst="rect">
-                      <a:avLst/>
-                    </a:prstGeom>
-                    <a:noFill/>
-                    <a:ln w="9525">
-                      <a:noFill/>
-                      <a:miter lim="800000"/>
-                      <a:headEnd/>
-                      <a:tailEnd/>
-                    </a:ln>
-                  </pic:spPr>
-                </pic:pic>
-              </a:graphicData>
-            </a:graphic>
-          </wp:inline>
-        </w:drawing>
-      </w:r>
-    </w:p>
-    <w:p>
-      <w:pPr>
-        <w:rPr>
-          <w:rFonts w:ascii="Arial" w:hAnsi="Arial" w:cs="Arial"/>
-        </w:rPr>
-      </w:pPr>
-    </w:p>
-    <w:p>
-      <w:pPr>
-        <w:pStyle w:val="Ttulo1"/>
+        <w:t>AN003</w:t>
+      </w:r>
+      <w:r>
         <w:rPr>
           <w:rFonts w:cs="Arial"/>
           <w:sz w:val="28"/>
           <w:szCs w:val="28"/>
         </w:rPr>
-      </w:pPr>
-      <w:bookmarkStart w:id="5" w:name="_Toc324110192"/>
+        <w:t xml:space="preserve"> </w:t>
+      </w:r>
       <w:r>
         <w:rPr>
           <w:rFonts w:cs="Arial"/>
           <w:sz w:val="28"/>
           <w:szCs w:val="28"/>
         </w:rPr>
-        <w:t>AN0</w:t>
-      </w:r>
-      <w:r>
-        <w:rPr>
-          <w:rFonts w:cs="Arial"/>
-          <w:sz w:val="28"/>
-          <w:szCs w:val="28"/>
-        </w:rPr>
-        <w:t>0</w:t>
-      </w:r>
-      <w:r>
-        <w:rPr>
-          <w:rFonts w:cs="Arial"/>
-          <w:sz w:val="28"/>
-          <w:szCs w:val="28"/>
-        </w:rPr>
-        <w:t>3</w:t>
-      </w:r>
-      <w:r>
-        <w:rPr>
-          <w:rFonts w:cs="Arial"/>
-          <w:sz w:val="28"/>
-          <w:szCs w:val="28"/>
-        </w:rPr>
-        <w:t xml:space="preserve"> </w:t>
-      </w:r>
-      <w:r>
-        <w:rPr>
-          <w:rFonts w:cs="Arial"/>
-          <w:sz w:val="28"/>
-          <w:szCs w:val="28"/>
-        </w:rPr>
         <w:t>Gerente General</w:t>
       </w:r>
       <w:bookmarkEnd w:id="5"/>
@@ -1322,59 +1054,12 @@
         <w:pStyle w:val="InfoBlue"/>
       </w:pPr>
       <w:r>
-        <w:t>Persona encargada</w:t>
-      </w:r>
-      <w:r>
-        <w:t xml:space="preserve"> de</w:t>
-      </w:r>
-      <w:r>
-        <w:t xml:space="preserve"> </w:t>
-      </w:r>
-      <w:r>
-        <w:t>supervisar</w:t>
-      </w:r>
-      <w:r>
-        <w:t xml:space="preserve">  el crecimiento de los indicadores </w:t>
-      </w:r>
-      <w:r>
-        <w:t xml:space="preserve">en cuanto al Nro. </w:t>
-      </w:r>
-      <w:proofErr w:type="gramStart"/>
-      <w:r>
-        <w:t>de</w:t>
-      </w:r>
-      <w:proofErr w:type="gramEnd"/>
-      <w:r>
-        <w:t xml:space="preserve"> clientes y contratos</w:t>
-      </w:r>
-      <w:r>
-        <w:t xml:space="preserve">. </w:t>
-      </w:r>
-      <w:r>
-        <w:t xml:space="preserve">Participa en los procesos de Realizar análisis de </w:t>
-      </w:r>
-      <w:r>
-        <w:t>M</w:t>
-      </w:r>
-      <w:r>
-        <w:t xml:space="preserve">ercado, Gestionar cartera de </w:t>
-      </w:r>
-      <w:r>
-        <w:t>C</w:t>
-      </w:r>
-      <w:r>
-        <w:t xml:space="preserve">lientes y Gestionar </w:t>
-      </w:r>
-      <w:r>
-        <w:t>C</w:t>
-      </w:r>
-      <w:r>
-        <w:t>ontratos.</w:t>
+        <w:t>Persona encargada de supervisar  el crecimiento de los indicadores en cuanto al Nro. de clientes y contratos. Participa en los procesos de Realizar análisis de Mercado, Gestionar cartera de Clientes y Gestionar Contratos.</w:t>
       </w:r>
     </w:p>
     <w:p>
       <w:pPr>
-        <w:pStyle w:val="Textoindependiente"/>
+        <w:pStyle w:val="BodyText"/>
         <w:jc w:val="center"/>
         <w:rPr>
           <w:rFonts w:ascii="Arial" w:hAnsi="Arial" w:cs="Arial"/>
@@ -1384,58 +1069,18 @@
         <w:rPr>
           <w:rFonts w:ascii="Arial" w:hAnsi="Arial" w:cs="Arial"/>
           <w:noProof/>
-          <w:lang w:eastAsia="es-PE"/>
-        </w:rPr>
-        <w:drawing>
-          <wp:inline distT="0" distB="0" distL="0" distR="0">
-            <wp:extent cx="1905000" cy="1609725"/>
-            <wp:effectExtent l="0" t="0" r="0" b="0"/>
-            <wp:docPr id="6" name="Imagen 3"/>
-            <wp:cNvGraphicFramePr>
-              <a:graphicFrameLocks xmlns:a="http://schemas.openxmlformats.org/drawingml/2006/main" noChangeAspect="1"/>
-            </wp:cNvGraphicFramePr>
-            <a:graphic xmlns:a="http://schemas.openxmlformats.org/drawingml/2006/main">
-              <a:graphicData uri="http://schemas.openxmlformats.org/drawingml/2006/picture">
-                <pic:pic xmlns:pic="http://schemas.openxmlformats.org/drawingml/2006/picture">
-                  <pic:nvPicPr>
-                    <pic:cNvPr id="0" name="Picture 3"/>
-                    <pic:cNvPicPr>
-                      <a:picLocks noChangeAspect="1" noChangeArrowheads="1"/>
-                    </pic:cNvPicPr>
-                  </pic:nvPicPr>
-                  <pic:blipFill>
-                    <a:blip r:embed="rId15" cstate="print"/>
-                    <a:srcRect/>
-                    <a:stretch>
-                      <a:fillRect/>
-                    </a:stretch>
-                  </pic:blipFill>
-                  <pic:spPr bwMode="auto">
-                    <a:xfrm>
-                      <a:off x="0" y="0"/>
-                      <a:ext cx="1905000" cy="1609725"/>
-                    </a:xfrm>
-                    <a:prstGeom prst="rect">
-                      <a:avLst/>
-                    </a:prstGeom>
-                    <a:noFill/>
-                    <a:ln w="9525">
-                      <a:noFill/>
-                      <a:miter lim="800000"/>
-                      <a:headEnd/>
-                      <a:tailEnd/>
-                    </a:ln>
-                  </pic:spPr>
-                </pic:pic>
-              </a:graphicData>
-            </a:graphic>
-          </wp:inline>
-        </w:drawing>
+          <w:lang w:val="es-ES" w:eastAsia="es-ES"/>
+        </w:rPr>
+        <w:pict>
+          <v:shape id="Imagen 3" o:spid="_x0000_i1027" type="#_x0000_t75" style="width:148.5pt;height:125.25pt;visibility:visible">
+            <v:imagedata r:id="rId10" o:title=""/>
+          </v:shape>
+        </w:pict>
       </w:r>
     </w:p>
     <w:sectPr>
-      <w:headerReference w:type="default" r:id="rId16"/>
-      <w:footerReference w:type="default" r:id="rId17"/>
+      <w:headerReference w:type="default" r:id="rId11"/>
+      <w:footerReference w:type="default" r:id="rId12"/>
       <w:pgSz w:w="12240" w:h="15840" w:code="1"/>
       <w:pgMar w:top="1440" w:right="1440" w:bottom="1440" w:left="1440" w:header="720" w:footer="720" w:gutter="0"/>
       <w:cols w:space="720"/>
@@ -1464,36 +1109,6 @@
 </file>
 
 <file path=word/footer1.xml><?xml version="1.0" encoding="utf-8"?>
-<w:ftr xmlns:ve="http://schemas.openxmlformats.org/markup-compatibility/2006" xmlns:o="urn:schemas-microsoft-com:office:office" xmlns:r="http://schemas.openxmlformats.org/officeDocument/2006/relationships" xmlns:m="http://schemas.openxmlformats.org/officeDocument/2006/math" xmlns:v="urn:schemas-microsoft-com:vml" xmlns:wp="http://schemas.openxmlformats.org/drawingml/2006/wordprocessingDrawing" xmlns:w10="urn:schemas-microsoft-com:office:word" xmlns:w="http://schemas.openxmlformats.org/wordprocessingml/2006/main" xmlns:wne="http://schemas.microsoft.com/office/word/2006/wordml">
-  <w:p>
-    <w:pPr>
-      <w:pStyle w:val="Piedepgina"/>
-    </w:pPr>
-  </w:p>
-</w:ftr>
-</file>
-
-<file path=word/footer2.xml><?xml version="1.0" encoding="utf-8"?>
-<w:ftr xmlns:ve="http://schemas.openxmlformats.org/markup-compatibility/2006" xmlns:o="urn:schemas-microsoft-com:office:office" xmlns:r="http://schemas.openxmlformats.org/officeDocument/2006/relationships" xmlns:m="http://schemas.openxmlformats.org/officeDocument/2006/math" xmlns:v="urn:schemas-microsoft-com:vml" xmlns:wp="http://schemas.openxmlformats.org/drawingml/2006/wordprocessingDrawing" xmlns:w10="urn:schemas-microsoft-com:office:word" xmlns:w="http://schemas.openxmlformats.org/wordprocessingml/2006/main" xmlns:wne="http://schemas.microsoft.com/office/word/2006/wordml">
-  <w:p>
-    <w:pPr>
-      <w:pStyle w:val="Piedepgina"/>
-    </w:pPr>
-  </w:p>
-</w:ftr>
-</file>
-
-<file path=word/footer3.xml><?xml version="1.0" encoding="utf-8"?>
-<w:ftr xmlns:ve="http://schemas.openxmlformats.org/markup-compatibility/2006" xmlns:o="urn:schemas-microsoft-com:office:office" xmlns:r="http://schemas.openxmlformats.org/officeDocument/2006/relationships" xmlns:m="http://schemas.openxmlformats.org/officeDocument/2006/math" xmlns:v="urn:schemas-microsoft-com:vml" xmlns:wp="http://schemas.openxmlformats.org/drawingml/2006/wordprocessingDrawing" xmlns:w10="urn:schemas-microsoft-com:office:word" xmlns:w="http://schemas.openxmlformats.org/wordprocessingml/2006/main" xmlns:wne="http://schemas.microsoft.com/office/word/2006/wordml">
-  <w:p>
-    <w:pPr>
-      <w:pStyle w:val="Piedepgina"/>
-    </w:pPr>
-  </w:p>
-</w:ftr>
-</file>
-
-<file path=word/footer4.xml><?xml version="1.0" encoding="utf-8"?>
 <w:ftr xmlns:ve="http://schemas.openxmlformats.org/markup-compatibility/2006" xmlns:o="urn:schemas-microsoft-com:office:office" xmlns:r="http://schemas.openxmlformats.org/officeDocument/2006/relationships" xmlns:m="http://schemas.openxmlformats.org/officeDocument/2006/math" xmlns:v="urn:schemas-microsoft-com:vml" xmlns:wp="http://schemas.openxmlformats.org/drawingml/2006/wordprocessingDrawing" xmlns:w10="urn:schemas-microsoft-com:office:word" xmlns:w="http://schemas.openxmlformats.org/wordprocessingml/2006/main" xmlns:wne="http://schemas.microsoft.com/office/word/2006/wordml">
   <w:tbl>
     <w:tblPr>
@@ -1588,32 +1203,32 @@
           </w:r>
           <w:r>
             <w:rPr>
-              <w:rStyle w:val="Nmerodepgina"/>
+              <w:rStyle w:val="PageNumber"/>
             </w:rPr>
             <w:fldChar w:fldCharType="begin"/>
           </w:r>
           <w:r>
             <w:rPr>
-              <w:rStyle w:val="Nmerodepgina"/>
+              <w:rStyle w:val="PageNumber"/>
             </w:rPr>
             <w:instrText xml:space="preserve"> PAGE </w:instrText>
           </w:r>
           <w:r>
             <w:rPr>
-              <w:rStyle w:val="Nmerodepgina"/>
+              <w:rStyle w:val="PageNumber"/>
             </w:rPr>
             <w:fldChar w:fldCharType="separate"/>
           </w:r>
           <w:r>
             <w:rPr>
-              <w:rStyle w:val="Nmerodepgina"/>
+              <w:rStyle w:val="PageNumber"/>
               <w:noProof/>
             </w:rPr>
-            <w:t>3</w:t>
+            <w:t>2</w:t>
           </w:r>
           <w:r>
             <w:rPr>
-              <w:rStyle w:val="Nmerodepgina"/>
+              <w:rStyle w:val="PageNumber"/>
             </w:rPr>
             <w:fldChar w:fldCharType="end"/>
           </w:r>
@@ -1623,7 +1238,7 @@
   </w:tbl>
   <w:p>
     <w:pPr>
-      <w:pStyle w:val="Piedepgina"/>
+      <w:pStyle w:val="Footer"/>
     </w:pPr>
   </w:p>
 </w:ftr>
@@ -1652,82 +1267,62 @@
 <w:hdr xmlns:ve="http://schemas.openxmlformats.org/markup-compatibility/2006" xmlns:o="urn:schemas-microsoft-com:office:office" xmlns:r="http://schemas.openxmlformats.org/officeDocument/2006/relationships" xmlns:m="http://schemas.openxmlformats.org/officeDocument/2006/math" xmlns:v="urn:schemas-microsoft-com:vml" xmlns:wp="http://schemas.openxmlformats.org/drawingml/2006/wordprocessingDrawing" xmlns:w10="urn:schemas-microsoft-com:office:word" xmlns:w="http://schemas.openxmlformats.org/wordprocessingml/2006/main" xmlns:wne="http://schemas.microsoft.com/office/word/2006/wordml">
   <w:p>
     <w:pPr>
-      <w:pStyle w:val="Encabezado"/>
+      <w:rPr>
+        <w:sz w:val="24"/>
+      </w:rPr>
+    </w:pPr>
+  </w:p>
+  <w:p>
+    <w:pPr>
+      <w:pBdr>
+        <w:top w:val="single" w:sz="6" w:space="1" w:color="auto"/>
+      </w:pBdr>
+      <w:rPr>
+        <w:sz w:val="24"/>
+      </w:rPr>
+    </w:pPr>
+  </w:p>
+  <w:p>
+    <w:pPr>
+      <w:pBdr>
+        <w:bottom w:val="single" w:sz="6" w:space="1" w:color="auto"/>
+      </w:pBdr>
+      <w:jc w:val="right"/>
+      <w:rPr>
+        <w:rFonts w:ascii="Arial" w:hAnsi="Arial"/>
+        <w:b/>
+        <w:sz w:val="36"/>
+      </w:rPr>
+    </w:pPr>
+    <w:r>
+      <w:rPr>
+        <w:rFonts w:ascii="Arial" w:hAnsi="Arial"/>
+        <w:b/>
+        <w:sz w:val="36"/>
+      </w:rPr>
+      <w:t>TMD SA</w:t>
+    </w:r>
+  </w:p>
+  <w:p>
+    <w:pPr>
+      <w:pBdr>
+        <w:bottom w:val="single" w:sz="6" w:space="1" w:color="auto"/>
+      </w:pBdr>
+      <w:jc w:val="right"/>
+      <w:rPr>
+        <w:sz w:val="24"/>
+      </w:rPr>
+    </w:pPr>
+  </w:p>
+  <w:p>
+    <w:pPr>
+      <w:pStyle w:val="Header"/>
     </w:pPr>
   </w:p>
 </w:hdr>
 </file>
 
 <file path=word/header2.xml><?xml version="1.0" encoding="utf-8"?>
-<w:hdr xmlns:ve="http://schemas.openxmlformats.org/markup-compatibility/2006" xmlns:o="urn:schemas-microsoft-com:office:office" xmlns:r="http://schemas.openxmlformats.org/officeDocument/2006/relationships" xmlns:m="http://schemas.openxmlformats.org/officeDocument/2006/math" xmlns:v="urn:schemas-microsoft-com:vml" xmlns:wp="http://schemas.openxmlformats.org/drawingml/2006/wordprocessingDrawing" xmlns:w10="urn:schemas-microsoft-com:office:word" xmlns:w="http://schemas.openxmlformats.org/wordprocessingml/2006/main" xmlns:wne="http://schemas.microsoft.com/office/word/2006/wordml">
-  <w:p>
-    <w:pPr>
-      <w:rPr>
-        <w:sz w:val="24"/>
-      </w:rPr>
-    </w:pPr>
-  </w:p>
-  <w:p>
-    <w:pPr>
-      <w:pBdr>
-        <w:top w:val="single" w:sz="6" w:space="1" w:color="auto"/>
-      </w:pBdr>
-      <w:rPr>
-        <w:sz w:val="24"/>
-      </w:rPr>
-    </w:pPr>
-  </w:p>
-  <w:p>
-    <w:pPr>
-      <w:pBdr>
-        <w:bottom w:val="single" w:sz="6" w:space="1" w:color="auto"/>
-      </w:pBdr>
-      <w:jc w:val="right"/>
-      <w:rPr>
-        <w:rFonts w:ascii="Arial" w:hAnsi="Arial"/>
-        <w:b/>
-        <w:sz w:val="36"/>
-      </w:rPr>
-    </w:pPr>
-    <w:r>
-      <w:rPr>
-        <w:rFonts w:ascii="Arial" w:hAnsi="Arial"/>
-        <w:b/>
-        <w:sz w:val="36"/>
-      </w:rPr>
-      <w:t>TMD SA</w:t>
-    </w:r>
-  </w:p>
-  <w:p>
-    <w:pPr>
-      <w:pBdr>
-        <w:bottom w:val="single" w:sz="6" w:space="1" w:color="auto"/>
-      </w:pBdr>
-      <w:jc w:val="right"/>
-      <w:rPr>
-        <w:sz w:val="24"/>
-      </w:rPr>
-    </w:pPr>
-  </w:p>
-  <w:p>
-    <w:pPr>
-      <w:pStyle w:val="Encabezado"/>
-    </w:pPr>
-  </w:p>
-</w:hdr>
-</file>
-
-<file path=word/header3.xml><?xml version="1.0" encoding="utf-8"?>
-<w:hdr xmlns:ve="http://schemas.openxmlformats.org/markup-compatibility/2006" xmlns:o="urn:schemas-microsoft-com:office:office" xmlns:r="http://schemas.openxmlformats.org/officeDocument/2006/relationships" xmlns:m="http://schemas.openxmlformats.org/officeDocument/2006/math" xmlns:v="urn:schemas-microsoft-com:vml" xmlns:wp="http://schemas.openxmlformats.org/drawingml/2006/wordprocessingDrawing" xmlns:w10="urn:schemas-microsoft-com:office:word" xmlns:w="http://schemas.openxmlformats.org/wordprocessingml/2006/main" xmlns:wne="http://schemas.microsoft.com/office/word/2006/wordml">
-  <w:p>
-    <w:pPr>
-      <w:pStyle w:val="Encabezado"/>
-    </w:pPr>
-  </w:p>
-</w:hdr>
-</file>
-
-<file path=word/header4.xml><?xml version="1.0" encoding="utf-8"?>
 <w:hdr xmlns:ve="http://schemas.openxmlformats.org/markup-compatibility/2006" xmlns:o="urn:schemas-microsoft-com:office:office" xmlns:r="http://schemas.openxmlformats.org/officeDocument/2006/relationships" xmlns:m="http://schemas.openxmlformats.org/officeDocument/2006/math" xmlns:v="urn:schemas-microsoft-com:vml" xmlns:wp="http://schemas.openxmlformats.org/drawingml/2006/wordprocessingDrawing" xmlns:w10="urn:schemas-microsoft-com:office:word" xmlns:w="http://schemas.openxmlformats.org/wordprocessingml/2006/main" xmlns:wne="http://schemas.microsoft.com/office/word/2006/wordml">
   <w:tbl>
     <w:tblPr>
@@ -1744,7 +1339,7 @@
       <w:tblLook w:val="0000"/>
     </w:tblPr>
     <w:tblGrid>
-      <w:gridCol w:w="6379"/>
+      <w:gridCol w:w="6271"/>
       <w:gridCol w:w="3179"/>
     </w:tblGrid>
     <w:tr>
@@ -1762,19 +1357,7 @@
             <w:rPr>
               <w:rFonts w:ascii="Arial" w:hAnsi="Arial" w:cs="Arial"/>
             </w:rPr>
-            <w:t>Contrato</w:t>
-          </w:r>
-          <w:r>
-            <w:rPr>
-              <w:rFonts w:ascii="Arial" w:hAnsi="Arial" w:cs="Arial"/>
-            </w:rPr>
-            <w:t>s</w:t>
-          </w:r>
-          <w:r>
-            <w:rPr>
-              <w:rFonts w:ascii="Arial" w:hAnsi="Arial" w:cs="Arial"/>
-            </w:rPr>
-            <w:t xml:space="preserve"> de Clientes</w:t>
+            <w:t>Contratos de Clientes</w:t>
           </w:r>
         </w:p>
       </w:tc>
@@ -1797,13 +1380,7 @@
             <w:rPr>
               <w:rFonts w:ascii="Arial" w:hAnsi="Arial" w:cs="Arial"/>
             </w:rPr>
-            <w:t xml:space="preserve">  Versión:  </w:t>
-          </w:r>
-          <w:r>
-            <w:rPr>
-              <w:rFonts w:ascii="Arial" w:hAnsi="Arial" w:cs="Arial"/>
-            </w:rPr>
-            <w:t xml:space="preserve">    1.0</w:t>
+            <w:t xml:space="preserve">  Versión:      1.0</w:t>
           </w:r>
         </w:p>
       </w:tc>
@@ -1849,31 +1426,7 @@
             <w:rPr>
               <w:rFonts w:ascii="Arial" w:hAnsi="Arial" w:cs="Arial"/>
             </w:rPr>
-            <w:t>05</w:t>
-          </w:r>
-          <w:r>
-            <w:rPr>
-              <w:rFonts w:ascii="Arial" w:hAnsi="Arial" w:cs="Arial"/>
-            </w:rPr>
-            <w:t>/</w:t>
-          </w:r>
-          <w:r>
-            <w:rPr>
-              <w:rFonts w:ascii="Arial" w:hAnsi="Arial" w:cs="Arial"/>
-            </w:rPr>
-            <w:t>05</w:t>
-          </w:r>
-          <w:r>
-            <w:rPr>
-              <w:rFonts w:ascii="Arial" w:hAnsi="Arial" w:cs="Arial"/>
-            </w:rPr>
-            <w:t>/</w:t>
-          </w:r>
-          <w:r>
-            <w:rPr>
-              <w:rFonts w:ascii="Arial" w:hAnsi="Arial" w:cs="Arial"/>
-            </w:rPr>
-            <w:t>12</w:t>
+            <w:t>05/05/12</w:t>
           </w:r>
         </w:p>
       </w:tc>
@@ -1892,9 +1445,11 @@
           </w:pPr>
           <w:r>
             <w:rPr>
-              <w:rFonts w:ascii="Arial" w:hAnsi="Arial" w:cs="Arial"/>
+              <w:rFonts w:ascii="Arial Narrow" w:hAnsi="Arial Narrow" w:cs="Arial"/>
+              <w:sz w:val="18"/>
+              <w:szCs w:val="18"/>
             </w:rPr>
-            <w:t>&lt;identificador del documento&gt;</w:t>
+            <w:t>ESP-AN-01</w:t>
           </w:r>
         </w:p>
       </w:tc>
@@ -1902,7 +1457,7 @@
   </w:tbl>
   <w:p>
     <w:pPr>
-      <w:pStyle w:val="Encabezado"/>
+      <w:pStyle w:val="Header"/>
     </w:pPr>
   </w:p>
 </w:hdr>
@@ -1917,74 +1472,101 @@
     <w:lvl w:ilvl="0">
       <w:start w:val="1"/>
       <w:numFmt w:val="decimal"/>
-      <w:pStyle w:val="Ttulo1"/>
+      <w:pStyle w:val="Heading1"/>
       <w:lvlText w:val="%1."/>
       <w:legacy w:legacy="1" w:legacySpace="144" w:legacyIndent="0"/>
       <w:lvlJc w:val="left"/>
+      <w:rPr>
+        <w:rFonts w:cs="Times New Roman"/>
+      </w:rPr>
     </w:lvl>
     <w:lvl w:ilvl="1">
       <w:start w:val="1"/>
       <w:numFmt w:val="decimal"/>
-      <w:pStyle w:val="Ttulo2"/>
+      <w:pStyle w:val="Heading2"/>
       <w:lvlText w:val="%1.%2"/>
       <w:legacy w:legacy="1" w:legacySpace="144" w:legacyIndent="0"/>
       <w:lvlJc w:val="left"/>
+      <w:rPr>
+        <w:rFonts w:cs="Times New Roman"/>
+      </w:rPr>
     </w:lvl>
     <w:lvl w:ilvl="2">
       <w:start w:val="1"/>
       <w:numFmt w:val="decimal"/>
-      <w:pStyle w:val="Ttulo3"/>
+      <w:pStyle w:val="Heading3"/>
       <w:lvlText w:val="%1.%2.%3"/>
       <w:legacy w:legacy="1" w:legacySpace="144" w:legacyIndent="0"/>
       <w:lvlJc w:val="left"/>
+      <w:rPr>
+        <w:rFonts w:cs="Times New Roman"/>
+      </w:rPr>
     </w:lvl>
     <w:lvl w:ilvl="3">
       <w:start w:val="1"/>
       <w:numFmt w:val="decimal"/>
-      <w:pStyle w:val="Ttulo4"/>
+      <w:pStyle w:val="Heading4"/>
       <w:lvlText w:val="%1.%2.%3.%4"/>
       <w:legacy w:legacy="1" w:legacySpace="144" w:legacyIndent="0"/>
       <w:lvlJc w:val="left"/>
+      <w:rPr>
+        <w:rFonts w:cs="Times New Roman"/>
+      </w:rPr>
     </w:lvl>
     <w:lvl w:ilvl="4">
       <w:start w:val="1"/>
       <w:numFmt w:val="decimal"/>
-      <w:pStyle w:val="Ttulo5"/>
+      <w:pStyle w:val="Heading5"/>
       <w:lvlText w:val="%1.%2.%3.%4.%5"/>
       <w:legacy w:legacy="1" w:legacySpace="144" w:legacyIndent="0"/>
       <w:lvlJc w:val="left"/>
+      <w:rPr>
+        <w:rFonts w:cs="Times New Roman"/>
+      </w:rPr>
     </w:lvl>
     <w:lvl w:ilvl="5">
       <w:start w:val="1"/>
       <w:numFmt w:val="decimal"/>
-      <w:pStyle w:val="Ttulo6"/>
+      <w:pStyle w:val="Heading6"/>
       <w:lvlText w:val="%1.%2.%3.%4.%5.%6"/>
       <w:legacy w:legacy="1" w:legacySpace="144" w:legacyIndent="0"/>
       <w:lvlJc w:val="left"/>
+      <w:rPr>
+        <w:rFonts w:cs="Times New Roman"/>
+      </w:rPr>
     </w:lvl>
     <w:lvl w:ilvl="6">
       <w:start w:val="1"/>
       <w:numFmt w:val="decimal"/>
-      <w:pStyle w:val="Ttulo7"/>
+      <w:pStyle w:val="Heading7"/>
       <w:lvlText w:val="%1.%2.%3.%4.%5.%6.%7"/>
       <w:legacy w:legacy="1" w:legacySpace="144" w:legacyIndent="0"/>
       <w:lvlJc w:val="left"/>
+      <w:rPr>
+        <w:rFonts w:cs="Times New Roman"/>
+      </w:rPr>
     </w:lvl>
     <w:lvl w:ilvl="7">
       <w:start w:val="1"/>
       <w:numFmt w:val="decimal"/>
-      <w:pStyle w:val="Ttulo8"/>
+      <w:pStyle w:val="Heading8"/>
       <w:lvlText w:val="%1.%2.%3.%4.%5.%6.%7.%8"/>
       <w:legacy w:legacy="1" w:legacySpace="144" w:legacyIndent="0"/>
       <w:lvlJc w:val="left"/>
+      <w:rPr>
+        <w:rFonts w:cs="Times New Roman"/>
+      </w:rPr>
     </w:lvl>
     <w:lvl w:ilvl="8">
       <w:start w:val="1"/>
       <w:numFmt w:val="decimal"/>
-      <w:pStyle w:val="Ttulo9"/>
+      <w:pStyle w:val="Heading9"/>
       <w:lvlText w:val="%1.%2.%3.%4.%5.%6.%7.%8.%9"/>
       <w:legacy w:legacy="1" w:legacySpace="144" w:legacyIndent="0"/>
       <w:lvlJc w:val="left"/>
+      <w:rPr>
+        <w:rFonts w:cs="Times New Roman"/>
+      </w:rPr>
     </w:lvl>
   </w:abstractNum>
   <w:abstractNum w:abstractNumId="1">
@@ -1995,6 +1577,9 @@
       <w:numFmt w:val="decimal"/>
       <w:lvlText w:val="*"/>
       <w:lvlJc w:val="left"/>
+      <w:rPr>
+        <w:rFonts w:cs="Times New Roman"/>
+      </w:rPr>
     </w:lvl>
   </w:abstractNum>
   <w:abstractNum w:abstractNumId="2">
@@ -2272,7 +1857,7 @@
         <w:ind w:left="360" w:hanging="360"/>
       </w:pPr>
       <w:rPr>
-        <w:rFonts w:ascii="Times New Roman" w:eastAsia="Times New Roman" w:hAnsi="Times New Roman" w:cs="Times New Roman" w:hint="default"/>
+        <w:rFonts w:ascii="Times New Roman" w:eastAsia="Times New Roman" w:hAnsi="Times New Roman" w:hint="default"/>
       </w:rPr>
     </w:lvl>
     <w:lvl w:ilvl="1" w:tplc="04090003" w:tentative="1">
@@ -2511,6 +2096,9 @@
         </w:tabs>
         <w:ind w:left="720" w:hanging="720"/>
       </w:pPr>
+      <w:rPr>
+        <w:rFonts w:cs="Times New Roman"/>
+      </w:rPr>
     </w:lvl>
     <w:lvl w:ilvl="1">
       <w:start w:val="1"/>
@@ -2523,6 +2111,9 @@
         </w:tabs>
         <w:ind w:left="1440" w:hanging="720"/>
       </w:pPr>
+      <w:rPr>
+        <w:rFonts w:cs="Times New Roman"/>
+      </w:rPr>
     </w:lvl>
     <w:lvl w:ilvl="2">
       <w:start w:val="1"/>
@@ -2535,6 +2126,9 @@
         </w:tabs>
         <w:ind w:left="2160" w:hanging="720"/>
       </w:pPr>
+      <w:rPr>
+        <w:rFonts w:cs="Times New Roman"/>
+      </w:rPr>
     </w:lvl>
     <w:lvl w:ilvl="3">
       <w:start w:val="1"/>
@@ -2547,6 +2141,9 @@
         </w:tabs>
         <w:ind w:left="2880" w:hanging="720"/>
       </w:pPr>
+      <w:rPr>
+        <w:rFonts w:cs="Times New Roman"/>
+      </w:rPr>
     </w:lvl>
     <w:lvl w:ilvl="4">
       <w:start w:val="1"/>
@@ -2559,6 +2156,9 @@
         </w:tabs>
         <w:ind w:left="3600" w:hanging="720"/>
       </w:pPr>
+      <w:rPr>
+        <w:rFonts w:cs="Times New Roman"/>
+      </w:rPr>
     </w:lvl>
     <w:lvl w:ilvl="5">
       <w:start w:val="1"/>
@@ -2571,6 +2171,9 @@
         </w:tabs>
         <w:ind w:left="4320" w:hanging="720"/>
       </w:pPr>
+      <w:rPr>
+        <w:rFonts w:cs="Times New Roman"/>
+      </w:rPr>
     </w:lvl>
     <w:lvl w:ilvl="6">
       <w:start w:val="1"/>
@@ -2583,6 +2186,9 @@
         </w:tabs>
         <w:ind w:left="5040" w:hanging="720"/>
       </w:pPr>
+      <w:rPr>
+        <w:rFonts w:cs="Times New Roman"/>
+      </w:rPr>
     </w:lvl>
     <w:lvl w:ilvl="7">
       <w:start w:val="1"/>
@@ -2595,6 +2201,9 @@
         </w:tabs>
         <w:ind w:left="5760" w:hanging="720"/>
       </w:pPr>
+      <w:rPr>
+        <w:rFonts w:cs="Times New Roman"/>
+      </w:rPr>
     </w:lvl>
     <w:lvl w:ilvl="8">
       <w:start w:val="1"/>
@@ -2607,6 +2216,9 @@
         </w:tabs>
         <w:ind w:left="6480" w:hanging="720"/>
       </w:pPr>
+      <w:rPr>
+        <w:rFonts w:cs="Times New Roman"/>
+      </w:rPr>
     </w:lvl>
   </w:abstractNum>
   <w:abstractNum w:abstractNumId="22">
@@ -2997,139 +2609,279 @@
     <w:rPrDefault>
       <w:rPr>
         <w:rFonts w:ascii="Times New Roman" w:eastAsia="Times New Roman" w:hAnsi="Times New Roman" w:cs="Times New Roman"/>
-        <w:lang w:val="es-PE" w:eastAsia="es-PE" w:bidi="ar-SA"/>
+        <w:sz w:val="22"/>
+        <w:szCs w:val="22"/>
+        <w:lang w:val="es-ES" w:eastAsia="es-ES" w:bidi="ar-SA"/>
       </w:rPr>
     </w:rPrDefault>
     <w:pPrDefault/>
   </w:docDefaults>
-  <w:latentStyles w:defLockedState="0" w:defUIPriority="0" w:defSemiHidden="0" w:defUnhideWhenUsed="0" w:defQFormat="0" w:count="267">
-    <w:lsdException w:name="Normal" w:qFormat="1"/>
-    <w:lsdException w:name="heading 1" w:qFormat="1"/>
-    <w:lsdException w:name="heading 2" w:qFormat="1"/>
-    <w:lsdException w:name="heading 3" w:qFormat="1"/>
-    <w:lsdException w:name="heading 4" w:qFormat="1"/>
-    <w:lsdException w:name="heading 5" w:qFormat="1"/>
-    <w:lsdException w:name="heading 6" w:qFormat="1"/>
-    <w:lsdException w:name="heading 7" w:qFormat="1"/>
-    <w:lsdException w:name="heading 8" w:qFormat="1"/>
-    <w:lsdException w:name="heading 9" w:qFormat="1"/>
-    <w:lsdException w:name="toc 1" w:uiPriority="39"/>
-    <w:lsdException w:name="caption" w:semiHidden="1" w:unhideWhenUsed="1" w:qFormat="1"/>
-    <w:lsdException w:name="Title" w:qFormat="1"/>
-    <w:lsdException w:name="Subtitle" w:qFormat="1"/>
-    <w:lsdException w:name="Strong" w:qFormat="1"/>
-    <w:lsdException w:name="Emphasis" w:qFormat="1"/>
-    <w:lsdException w:name="Placeholder Text" w:semiHidden="1" w:uiPriority="99"/>
-    <w:lsdException w:name="No Spacing" w:uiPriority="1" w:qFormat="1"/>
-    <w:lsdException w:name="Light Shading" w:uiPriority="60"/>
-    <w:lsdException w:name="Light List" w:uiPriority="61"/>
-    <w:lsdException w:name="Light Grid" w:uiPriority="62"/>
-    <w:lsdException w:name="Medium Shading 1" w:uiPriority="63"/>
-    <w:lsdException w:name="Medium Shading 2" w:uiPriority="64"/>
-    <w:lsdException w:name="Medium List 1" w:uiPriority="65"/>
-    <w:lsdException w:name="Medium List 2" w:uiPriority="66"/>
-    <w:lsdException w:name="Medium Grid 1" w:uiPriority="67"/>
-    <w:lsdException w:name="Medium Grid 2" w:uiPriority="68"/>
-    <w:lsdException w:name="Medium Grid 3" w:uiPriority="69"/>
-    <w:lsdException w:name="Dark List" w:uiPriority="70"/>
-    <w:lsdException w:name="Colorful Shading" w:uiPriority="71"/>
-    <w:lsdException w:name="Colorful List" w:uiPriority="72"/>
-    <w:lsdException w:name="Colorful Grid" w:uiPriority="73"/>
-    <w:lsdException w:name="Light Shading Accent 1" w:uiPriority="60"/>
-    <w:lsdException w:name="Light List Accent 1" w:uiPriority="61"/>
-    <w:lsdException w:name="Light Grid Accent 1" w:uiPriority="62"/>
-    <w:lsdException w:name="Medium Shading 1 Accent 1" w:uiPriority="63"/>
-    <w:lsdException w:name="Medium Shading 2 Accent 1" w:uiPriority="64"/>
-    <w:lsdException w:name="Medium List 1 Accent 1" w:uiPriority="65"/>
-    <w:lsdException w:name="Revision" w:semiHidden="1" w:uiPriority="99"/>
-    <w:lsdException w:name="List Paragraph" w:uiPriority="34" w:qFormat="1"/>
-    <w:lsdException w:name="Quote" w:uiPriority="29" w:qFormat="1"/>
-    <w:lsdException w:name="Intense Quote" w:uiPriority="30" w:qFormat="1"/>
-    <w:lsdException w:name="Medium List 2 Accent 1" w:uiPriority="66"/>
-    <w:lsdException w:name="Medium Grid 1 Accent 1" w:uiPriority="67"/>
-    <w:lsdException w:name="Medium Grid 2 Accent 1" w:uiPriority="68"/>
-    <w:lsdException w:name="Medium Grid 3 Accent 1" w:uiPriority="69"/>
-    <w:lsdException w:name="Dark List Accent 1" w:uiPriority="70"/>
-    <w:lsdException w:name="Colorful Shading Accent 1" w:uiPriority="71"/>
-    <w:lsdException w:name="Colorful List Accent 1" w:uiPriority="72"/>
-    <w:lsdException w:name="Colorful Grid Accent 1" w:uiPriority="73"/>
-    <w:lsdException w:name="Light Shading Accent 2" w:uiPriority="60"/>
-    <w:lsdException w:name="Light List Accent 2" w:uiPriority="61"/>
-    <w:lsdException w:name="Light Grid Accent 2" w:uiPriority="62"/>
-    <w:lsdException w:name="Medium Shading 1 Accent 2" w:uiPriority="63"/>
-    <w:lsdException w:name="Medium Shading 2 Accent 2" w:uiPriority="64"/>
-    <w:lsdException w:name="Medium List 1 Accent 2" w:uiPriority="65"/>
-    <w:lsdException w:name="Medium List 2 Accent 2" w:uiPriority="66"/>
-    <w:lsdException w:name="Medium Grid 1 Accent 2" w:uiPriority="67"/>
-    <w:lsdException w:name="Medium Grid 2 Accent 2" w:uiPriority="68"/>
-    <w:lsdException w:name="Medium Grid 3 Accent 2" w:uiPriority="69"/>
-    <w:lsdException w:name="Dark List Accent 2" w:uiPriority="70"/>
-    <w:lsdException w:name="Colorful Shading Accent 2" w:uiPriority="71"/>
-    <w:lsdException w:name="Colorful List Accent 2" w:uiPriority="72"/>
-    <w:lsdException w:name="Colorful Grid Accent 2" w:uiPriority="73"/>
-    <w:lsdException w:name="Light Shading Accent 3" w:uiPriority="60"/>
-    <w:lsdException w:name="Light List Accent 3" w:uiPriority="61"/>
-    <w:lsdException w:name="Light Grid Accent 3" w:uiPriority="62"/>
-    <w:lsdException w:name="Medium Shading 1 Accent 3" w:uiPriority="63"/>
-    <w:lsdException w:name="Medium Shading 2 Accent 3" w:uiPriority="64"/>
-    <w:lsdException w:name="Medium List 1 Accent 3" w:uiPriority="65"/>
-    <w:lsdException w:name="Medium List 2 Accent 3" w:uiPriority="66"/>
-    <w:lsdException w:name="Medium Grid 1 Accent 3" w:uiPriority="67"/>
-    <w:lsdException w:name="Medium Grid 2 Accent 3" w:uiPriority="68"/>
-    <w:lsdException w:name="Medium Grid 3 Accent 3" w:uiPriority="69"/>
-    <w:lsdException w:name="Dark List Accent 3" w:uiPriority="70"/>
-    <w:lsdException w:name="Colorful Shading Accent 3" w:uiPriority="71"/>
-    <w:lsdException w:name="Colorful List Accent 3" w:uiPriority="72"/>
-    <w:lsdException w:name="Colorful Grid Accent 3" w:uiPriority="73"/>
-    <w:lsdException w:name="Light Shading Accent 4" w:uiPriority="60"/>
-    <w:lsdException w:name="Light List Accent 4" w:uiPriority="61"/>
-    <w:lsdException w:name="Light Grid Accent 4" w:uiPriority="62"/>
-    <w:lsdException w:name="Medium Shading 1 Accent 4" w:uiPriority="63"/>
-    <w:lsdException w:name="Medium Shading 2 Accent 4" w:uiPriority="64"/>
-    <w:lsdException w:name="Medium List 1 Accent 4" w:uiPriority="65"/>
-    <w:lsdException w:name="Medium List 2 Accent 4" w:uiPriority="66"/>
-    <w:lsdException w:name="Medium Grid 1 Accent 4" w:uiPriority="67"/>
-    <w:lsdException w:name="Medium Grid 2 Accent 4" w:uiPriority="68"/>
-    <w:lsdException w:name="Medium Grid 3 Accent 4" w:uiPriority="69"/>
-    <w:lsdException w:name="Dark List Accent 4" w:uiPriority="70"/>
-    <w:lsdException w:name="Colorful Shading Accent 4" w:uiPriority="71"/>
-    <w:lsdException w:name="Colorful List Accent 4" w:uiPriority="72"/>
-    <w:lsdException w:name="Colorful Grid Accent 4" w:uiPriority="73"/>
-    <w:lsdException w:name="Light Shading Accent 5" w:uiPriority="60"/>
-    <w:lsdException w:name="Light List Accent 5" w:uiPriority="61"/>
-    <w:lsdException w:name="Light Grid Accent 5" w:uiPriority="62"/>
-    <w:lsdException w:name="Medium Shading 1 Accent 5" w:uiPriority="63"/>
-    <w:lsdException w:name="Medium Shading 2 Accent 5" w:uiPriority="64"/>
-    <w:lsdException w:name="Medium List 1 Accent 5" w:uiPriority="65"/>
-    <w:lsdException w:name="Medium List 2 Accent 5" w:uiPriority="66"/>
-    <w:lsdException w:name="Medium Grid 1 Accent 5" w:uiPriority="67"/>
-    <w:lsdException w:name="Medium Grid 2 Accent 5" w:uiPriority="68"/>
-    <w:lsdException w:name="Medium Grid 3 Accent 5" w:uiPriority="69"/>
-    <w:lsdException w:name="Dark List Accent 5" w:uiPriority="70"/>
-    <w:lsdException w:name="Colorful Shading Accent 5" w:uiPriority="71"/>
-    <w:lsdException w:name="Colorful List Accent 5" w:uiPriority="72"/>
-    <w:lsdException w:name="Colorful Grid Accent 5" w:uiPriority="73"/>
-    <w:lsdException w:name="Light Shading Accent 6" w:uiPriority="60"/>
-    <w:lsdException w:name="Light List Accent 6" w:uiPriority="61"/>
-    <w:lsdException w:name="Light Grid Accent 6" w:uiPriority="62"/>
-    <w:lsdException w:name="Medium Shading 1 Accent 6" w:uiPriority="63"/>
-    <w:lsdException w:name="Medium Shading 2 Accent 6" w:uiPriority="64"/>
-    <w:lsdException w:name="Medium List 1 Accent 6" w:uiPriority="65"/>
-    <w:lsdException w:name="Medium List 2 Accent 6" w:uiPriority="66"/>
-    <w:lsdException w:name="Medium Grid 1 Accent 6" w:uiPriority="67"/>
-    <w:lsdException w:name="Medium Grid 2 Accent 6" w:uiPriority="68"/>
-    <w:lsdException w:name="Medium Grid 3 Accent 6" w:uiPriority="69"/>
-    <w:lsdException w:name="Dark List Accent 6" w:uiPriority="70"/>
-    <w:lsdException w:name="Colorful Shading Accent 6" w:uiPriority="71"/>
-    <w:lsdException w:name="Colorful List Accent 6" w:uiPriority="72"/>
-    <w:lsdException w:name="Colorful Grid Accent 6" w:uiPriority="73"/>
-    <w:lsdException w:name="Subtle Emphasis" w:uiPriority="19" w:qFormat="1"/>
-    <w:lsdException w:name="Intense Emphasis" w:uiPriority="21" w:qFormat="1"/>
-    <w:lsdException w:name="Subtle Reference" w:uiPriority="31" w:qFormat="1"/>
-    <w:lsdException w:name="Intense Reference" w:uiPriority="32" w:qFormat="1"/>
-    <w:lsdException w:name="Book Title" w:uiPriority="33" w:qFormat="1"/>
-    <w:lsdException w:name="Bibliography" w:semiHidden="1" w:uiPriority="37" w:unhideWhenUsed="1"/>
-    <w:lsdException w:name="TOC Heading" w:semiHidden="1" w:uiPriority="39" w:unhideWhenUsed="1" w:qFormat="1"/>
+  <w:latentStyles w:defLockedState="0" w:defUIPriority="99" w:defSemiHidden="1" w:defUnhideWhenUsed="0" w:defQFormat="0" w:count="267">
+    <w:lsdException w:name="Normal" w:locked="1" w:semiHidden="0" w:uiPriority="0" w:qFormat="1"/>
+    <w:lsdException w:name="heading 1" w:locked="1" w:semiHidden="0" w:uiPriority="0" w:qFormat="1"/>
+    <w:lsdException w:name="heading 2" w:locked="1" w:semiHidden="0" w:uiPriority="0" w:qFormat="1"/>
+    <w:lsdException w:name="heading 3" w:locked="1" w:semiHidden="0" w:uiPriority="0" w:qFormat="1"/>
+    <w:lsdException w:name="heading 4" w:locked="1" w:semiHidden="0" w:uiPriority="0" w:qFormat="1"/>
+    <w:lsdException w:name="heading 5" w:locked="1" w:semiHidden="0" w:uiPriority="0" w:qFormat="1"/>
+    <w:lsdException w:name="heading 6" w:locked="1" w:semiHidden="0" w:uiPriority="0" w:qFormat="1"/>
+    <w:lsdException w:name="heading 7" w:locked="1" w:semiHidden="0" w:uiPriority="0" w:qFormat="1"/>
+    <w:lsdException w:name="heading 8" w:locked="1" w:semiHidden="0" w:uiPriority="0" w:qFormat="1"/>
+    <w:lsdException w:name="heading 9" w:locked="1" w:semiHidden="0" w:uiPriority="0" w:qFormat="1"/>
+    <w:lsdException w:name="index 1" w:unhideWhenUsed="1"/>
+    <w:lsdException w:name="index 2" w:unhideWhenUsed="1"/>
+    <w:lsdException w:name="index 3" w:unhideWhenUsed="1"/>
+    <w:lsdException w:name="index 4" w:unhideWhenUsed="1"/>
+    <w:lsdException w:name="index 5" w:unhideWhenUsed="1"/>
+    <w:lsdException w:name="index 6" w:unhideWhenUsed="1"/>
+    <w:lsdException w:name="index 7" w:unhideWhenUsed="1"/>
+    <w:lsdException w:name="index 8" w:unhideWhenUsed="1"/>
+    <w:lsdException w:name="index 9" w:unhideWhenUsed="1"/>
+    <w:lsdException w:name="toc 1" w:locked="1" w:semiHidden="0" w:uiPriority="0"/>
+    <w:lsdException w:name="toc 2" w:locked="1" w:semiHidden="0" w:uiPriority="0"/>
+    <w:lsdException w:name="toc 3" w:locked="1" w:semiHidden="0" w:uiPriority="0"/>
+    <w:lsdException w:name="toc 4" w:locked="1" w:semiHidden="0" w:uiPriority="0"/>
+    <w:lsdException w:name="toc 5" w:locked="1" w:semiHidden="0" w:uiPriority="0"/>
+    <w:lsdException w:name="toc 6" w:locked="1" w:semiHidden="0" w:uiPriority="0"/>
+    <w:lsdException w:name="toc 7" w:locked="1" w:semiHidden="0" w:uiPriority="0"/>
+    <w:lsdException w:name="toc 8" w:locked="1" w:semiHidden="0" w:uiPriority="0"/>
+    <w:lsdException w:name="toc 9" w:locked="1" w:semiHidden="0" w:uiPriority="0"/>
+    <w:lsdException w:name="Normal Indent" w:unhideWhenUsed="1"/>
+    <w:lsdException w:name="footnote text" w:unhideWhenUsed="1"/>
+    <w:lsdException w:name="annotation text" w:unhideWhenUsed="1"/>
+    <w:lsdException w:name="header" w:unhideWhenUsed="1"/>
+    <w:lsdException w:name="footer" w:unhideWhenUsed="1"/>
+    <w:lsdException w:name="index heading" w:unhideWhenUsed="1"/>
+    <w:lsdException w:name="caption" w:locked="1" w:uiPriority="0" w:unhideWhenUsed="1" w:qFormat="1"/>
+    <w:lsdException w:name="table of figures" w:unhideWhenUsed="1"/>
+    <w:lsdException w:name="envelope address" w:unhideWhenUsed="1"/>
+    <w:lsdException w:name="envelope return" w:unhideWhenUsed="1"/>
+    <w:lsdException w:name="footnote reference" w:unhideWhenUsed="1"/>
+    <w:lsdException w:name="annotation reference" w:unhideWhenUsed="1"/>
+    <w:lsdException w:name="line number" w:unhideWhenUsed="1"/>
+    <w:lsdException w:name="page number" w:unhideWhenUsed="1"/>
+    <w:lsdException w:name="endnote reference" w:unhideWhenUsed="1"/>
+    <w:lsdException w:name="endnote text" w:unhideWhenUsed="1"/>
+    <w:lsdException w:name="table of authorities" w:unhideWhenUsed="1"/>
+    <w:lsdException w:name="macro" w:unhideWhenUsed="1"/>
+    <w:lsdException w:name="toa heading" w:unhideWhenUsed="1"/>
+    <w:lsdException w:name="List" w:unhideWhenUsed="1"/>
+    <w:lsdException w:name="List Bullet" w:unhideWhenUsed="1"/>
+    <w:lsdException w:name="List Number" w:unhideWhenUsed="1"/>
+    <w:lsdException w:name="List 2" w:unhideWhenUsed="1"/>
+    <w:lsdException w:name="List 3" w:unhideWhenUsed="1"/>
+    <w:lsdException w:name="List 4" w:unhideWhenUsed="1"/>
+    <w:lsdException w:name="List 5" w:unhideWhenUsed="1"/>
+    <w:lsdException w:name="List Bullet 2" w:unhideWhenUsed="1"/>
+    <w:lsdException w:name="List Bullet 3" w:unhideWhenUsed="1"/>
+    <w:lsdException w:name="List Bullet 4" w:unhideWhenUsed="1"/>
+    <w:lsdException w:name="List Bullet 5" w:unhideWhenUsed="1"/>
+    <w:lsdException w:name="List Number 2" w:unhideWhenUsed="1"/>
+    <w:lsdException w:name="List Number 3" w:unhideWhenUsed="1"/>
+    <w:lsdException w:name="List Number 4" w:unhideWhenUsed="1"/>
+    <w:lsdException w:name="List Number 5" w:unhideWhenUsed="1"/>
+    <w:lsdException w:name="Title" w:locked="1" w:semiHidden="0" w:uiPriority="0" w:qFormat="1"/>
+    <w:lsdException w:name="Closing" w:unhideWhenUsed="1"/>
+    <w:lsdException w:name="Signature" w:unhideWhenUsed="1"/>
+    <w:lsdException w:name="Default Paragraph Font" w:locked="1" w:semiHidden="0" w:uiPriority="0"/>
+    <w:lsdException w:name="Body Text" w:unhideWhenUsed="1"/>
+    <w:lsdException w:name="Body Text Indent" w:unhideWhenUsed="1"/>
+    <w:lsdException w:name="List Continue" w:unhideWhenUsed="1"/>
+    <w:lsdException w:name="List Continue 2" w:unhideWhenUsed="1"/>
+    <w:lsdException w:name="List Continue 3" w:unhideWhenUsed="1"/>
+    <w:lsdException w:name="List Continue 4" w:unhideWhenUsed="1"/>
+    <w:lsdException w:name="List Continue 5" w:unhideWhenUsed="1"/>
+    <w:lsdException w:name="Message Header" w:unhideWhenUsed="1"/>
+    <w:lsdException w:name="Subtitle" w:locked="1" w:semiHidden="0" w:uiPriority="0" w:qFormat="1"/>
+    <w:lsdException w:name="Salutation" w:unhideWhenUsed="1"/>
+    <w:lsdException w:name="Date" w:unhideWhenUsed="1"/>
+    <w:lsdException w:name="Body Text First Indent" w:unhideWhenUsed="1"/>
+    <w:lsdException w:name="Body Text First Indent 2" w:unhideWhenUsed="1"/>
+    <w:lsdException w:name="Note Heading" w:unhideWhenUsed="1"/>
+    <w:lsdException w:name="Body Text 2" w:unhideWhenUsed="1"/>
+    <w:lsdException w:name="Body Text 3" w:unhideWhenUsed="1"/>
+    <w:lsdException w:name="Body Text Indent 2" w:unhideWhenUsed="1"/>
+    <w:lsdException w:name="Body Text Indent 3" w:unhideWhenUsed="1"/>
+    <w:lsdException w:name="Block Text" w:unhideWhenUsed="1"/>
+    <w:lsdException w:name="Hyperlink" w:unhideWhenUsed="1"/>
+    <w:lsdException w:name="FollowedHyperlink" w:unhideWhenUsed="1"/>
+    <w:lsdException w:name="Strong" w:locked="1" w:semiHidden="0" w:uiPriority="0" w:qFormat="1"/>
+    <w:lsdException w:name="Emphasis" w:locked="1" w:semiHidden="0" w:uiPriority="0" w:qFormat="1"/>
+    <w:lsdException w:name="Document Map" w:unhideWhenUsed="1"/>
+    <w:lsdException w:name="Plain Text" w:unhideWhenUsed="1"/>
+    <w:lsdException w:name="E-mail Signature" w:unhideWhenUsed="1"/>
+    <w:lsdException w:name="HTML Top of Form" w:unhideWhenUsed="1"/>
+    <w:lsdException w:name="HTML Bottom of Form" w:unhideWhenUsed="1"/>
+    <w:lsdException w:name="Normal (Web)" w:unhideWhenUsed="1"/>
+    <w:lsdException w:name="HTML Acronym" w:unhideWhenUsed="1"/>
+    <w:lsdException w:name="HTML Address" w:unhideWhenUsed="1"/>
+    <w:lsdException w:name="HTML Cite" w:unhideWhenUsed="1"/>
+    <w:lsdException w:name="HTML Code" w:unhideWhenUsed="1"/>
+    <w:lsdException w:name="HTML Definition" w:unhideWhenUsed="1"/>
+    <w:lsdException w:name="HTML Keyboard" w:unhideWhenUsed="1"/>
+    <w:lsdException w:name="HTML Preformatted" w:unhideWhenUsed="1"/>
+    <w:lsdException w:name="HTML Sample" w:unhideWhenUsed="1"/>
+    <w:lsdException w:name="HTML Typewriter" w:unhideWhenUsed="1"/>
+    <w:lsdException w:name="HTML Variable" w:unhideWhenUsed="1"/>
+    <w:lsdException w:name="Normal Table" w:unhideWhenUsed="1"/>
+    <w:lsdException w:name="annotation subject" w:unhideWhenUsed="1"/>
+    <w:lsdException w:name="No List" w:unhideWhenUsed="1"/>
+    <w:lsdException w:name="Outline List 1" w:unhideWhenUsed="1"/>
+    <w:lsdException w:name="Outline List 2" w:unhideWhenUsed="1"/>
+    <w:lsdException w:name="Outline List 3" w:unhideWhenUsed="1"/>
+    <w:lsdException w:name="Table Simple 1" w:unhideWhenUsed="1"/>
+    <w:lsdException w:name="Table Simple 2" w:unhideWhenUsed="1"/>
+    <w:lsdException w:name="Table Simple 3" w:unhideWhenUsed="1"/>
+    <w:lsdException w:name="Table Classic 1" w:unhideWhenUsed="1"/>
+    <w:lsdException w:name="Table Classic 2" w:unhideWhenUsed="1"/>
+    <w:lsdException w:name="Table Classic 3" w:unhideWhenUsed="1"/>
+    <w:lsdException w:name="Table Classic 4" w:unhideWhenUsed="1"/>
+    <w:lsdException w:name="Table Colorful 1" w:unhideWhenUsed="1"/>
+    <w:lsdException w:name="Table Colorful 2" w:unhideWhenUsed="1"/>
+    <w:lsdException w:name="Table Colorful 3" w:unhideWhenUsed="1"/>
+    <w:lsdException w:name="Table Columns 1" w:unhideWhenUsed="1"/>
+    <w:lsdException w:name="Table Columns 2" w:unhideWhenUsed="1"/>
+    <w:lsdException w:name="Table Columns 3" w:unhideWhenUsed="1"/>
+    <w:lsdException w:name="Table Columns 4" w:unhideWhenUsed="1"/>
+    <w:lsdException w:name="Table Columns 5" w:unhideWhenUsed="1"/>
+    <w:lsdException w:name="Table Grid 1" w:unhideWhenUsed="1"/>
+    <w:lsdException w:name="Table Grid 2" w:unhideWhenUsed="1"/>
+    <w:lsdException w:name="Table Grid 3" w:unhideWhenUsed="1"/>
+    <w:lsdException w:name="Table Grid 4" w:unhideWhenUsed="1"/>
+    <w:lsdException w:name="Table Grid 5" w:unhideWhenUsed="1"/>
+    <w:lsdException w:name="Table Grid 6" w:unhideWhenUsed="1"/>
+    <w:lsdException w:name="Table Grid 7" w:unhideWhenUsed="1"/>
+    <w:lsdException w:name="Table Grid 8" w:unhideWhenUsed="1"/>
+    <w:lsdException w:name="Table List 1" w:unhideWhenUsed="1"/>
+    <w:lsdException w:name="Table List 2" w:unhideWhenUsed="1"/>
+    <w:lsdException w:name="Table List 3" w:unhideWhenUsed="1"/>
+    <w:lsdException w:name="Table List 4" w:unhideWhenUsed="1"/>
+    <w:lsdException w:name="Table List 5" w:unhideWhenUsed="1"/>
+    <w:lsdException w:name="Table List 6" w:unhideWhenUsed="1"/>
+    <w:lsdException w:name="Table List 7" w:unhideWhenUsed="1"/>
+    <w:lsdException w:name="Table List 8" w:unhideWhenUsed="1"/>
+    <w:lsdException w:name="Table 3D effects 1" w:unhideWhenUsed="1"/>
+    <w:lsdException w:name="Table 3D effects 2" w:unhideWhenUsed="1"/>
+    <w:lsdException w:name="Table 3D effects 3" w:unhideWhenUsed="1"/>
+    <w:lsdException w:name="Table Contemporary" w:unhideWhenUsed="1"/>
+    <w:lsdException w:name="Table Elegant" w:unhideWhenUsed="1"/>
+    <w:lsdException w:name="Table Professional" w:unhideWhenUsed="1"/>
+    <w:lsdException w:name="Table Subtle 1" w:unhideWhenUsed="1"/>
+    <w:lsdException w:name="Table Subtle 2" w:unhideWhenUsed="1"/>
+    <w:lsdException w:name="Table Web 1" w:unhideWhenUsed="1"/>
+    <w:lsdException w:name="Table Web 2" w:unhideWhenUsed="1"/>
+    <w:lsdException w:name="Table Web 3" w:unhideWhenUsed="1"/>
+    <w:lsdException w:name="Balloon Text" w:unhideWhenUsed="1"/>
+    <w:lsdException w:name="Table Grid" w:locked="1" w:semiHidden="0" w:uiPriority="0"/>
+    <w:lsdException w:name="Table Theme" w:unhideWhenUsed="1"/>
+    <w:lsdException w:name="No Spacing" w:semiHidden="0" w:uiPriority="1" w:qFormat="1"/>
+    <w:lsdException w:name="Light Shading" w:semiHidden="0" w:uiPriority="60"/>
+    <w:lsdException w:name="Light List" w:semiHidden="0" w:uiPriority="61"/>
+    <w:lsdException w:name="Light Grid" w:semiHidden="0" w:uiPriority="62"/>
+    <w:lsdException w:name="Medium Shading 1" w:semiHidden="0" w:uiPriority="63"/>
+    <w:lsdException w:name="Medium Shading 2" w:semiHidden="0" w:uiPriority="64"/>
+    <w:lsdException w:name="Medium List 1" w:semiHidden="0" w:uiPriority="65"/>
+    <w:lsdException w:name="Medium List 2" w:semiHidden="0" w:uiPriority="66"/>
+    <w:lsdException w:name="Medium Grid 1" w:semiHidden="0" w:uiPriority="67"/>
+    <w:lsdException w:name="Medium Grid 2" w:semiHidden="0" w:uiPriority="68"/>
+    <w:lsdException w:name="Medium Grid 3" w:semiHidden="0" w:uiPriority="69"/>
+    <w:lsdException w:name="Dark List" w:semiHidden="0" w:uiPriority="70"/>
+    <w:lsdException w:name="Colorful Shading" w:semiHidden="0" w:uiPriority="71"/>
+    <w:lsdException w:name="Colorful List" w:semiHidden="0" w:uiPriority="72"/>
+    <w:lsdException w:name="Colorful Grid" w:semiHidden="0" w:uiPriority="73"/>
+    <w:lsdException w:name="Light Shading Accent 1" w:semiHidden="0" w:uiPriority="60"/>
+    <w:lsdException w:name="Light List Accent 1" w:semiHidden="0" w:uiPriority="61"/>
+    <w:lsdException w:name="Light Grid Accent 1" w:semiHidden="0" w:uiPriority="62"/>
+    <w:lsdException w:name="Medium Shading 1 Accent 1" w:semiHidden="0" w:uiPriority="63"/>
+    <w:lsdException w:name="Medium Shading 2 Accent 1" w:semiHidden="0" w:uiPriority="64"/>
+    <w:lsdException w:name="Medium List 1 Accent 1" w:semiHidden="0" w:uiPriority="65"/>
+    <w:lsdException w:name="List Paragraph" w:semiHidden="0" w:uiPriority="34" w:qFormat="1"/>
+    <w:lsdException w:name="Quote" w:semiHidden="0" w:uiPriority="29" w:qFormat="1"/>
+    <w:lsdException w:name="Intense Quote" w:semiHidden="0" w:uiPriority="30" w:qFormat="1"/>
+    <w:lsdException w:name="Medium List 2 Accent 1" w:semiHidden="0" w:uiPriority="66"/>
+    <w:lsdException w:name="Medium Grid 1 Accent 1" w:semiHidden="0" w:uiPriority="67"/>
+    <w:lsdException w:name="Medium Grid 2 Accent 1" w:semiHidden="0" w:uiPriority="68"/>
+    <w:lsdException w:name="Medium Grid 3 Accent 1" w:semiHidden="0" w:uiPriority="69"/>
+    <w:lsdException w:name="Dark List Accent 1" w:semiHidden="0" w:uiPriority="70"/>
+    <w:lsdException w:name="Colorful Shading Accent 1" w:semiHidden="0" w:uiPriority="71"/>
+    <w:lsdException w:name="Colorful List Accent 1" w:semiHidden="0" w:uiPriority="72"/>
+    <w:lsdException w:name="Colorful Grid Accent 1" w:semiHidden="0" w:uiPriority="73"/>
+    <w:lsdException w:name="Light Shading Accent 2" w:semiHidden="0" w:uiPriority="60"/>
+    <w:lsdException w:name="Light List Accent 2" w:semiHidden="0" w:uiPriority="61"/>
+    <w:lsdException w:name="Light Grid Accent 2" w:semiHidden="0" w:uiPriority="62"/>
+    <w:lsdException w:name="Medium Shading 1 Accent 2" w:semiHidden="0" w:uiPriority="63"/>
+    <w:lsdException w:name="Medium Shading 2 Accent 2" w:semiHidden="0" w:uiPriority="64"/>
+    <w:lsdException w:name="Medium List 1 Accent 2" w:semiHidden="0" w:uiPriority="65"/>
+    <w:lsdException w:name="Medium List 2 Accent 2" w:semiHidden="0" w:uiPriority="66"/>
+    <w:lsdException w:name="Medium Grid 1 Accent 2" w:semiHidden="0" w:uiPriority="67"/>
+    <w:lsdException w:name="Medium Grid 2 Accent 2" w:semiHidden="0" w:uiPriority="68"/>
+    <w:lsdException w:name="Medium Grid 3 Accent 2" w:semiHidden="0" w:uiPriority="69"/>
+    <w:lsdException w:name="Dark List Accent 2" w:semiHidden="0" w:uiPriority="70"/>
+    <w:lsdException w:name="Colorful Shading Accent 2" w:semiHidden="0" w:uiPriority="71"/>
+    <w:lsdException w:name="Colorful List Accent 2" w:semiHidden="0" w:uiPriority="72"/>
+    <w:lsdException w:name="Colorful Grid Accent 2" w:semiHidden="0" w:uiPriority="73"/>
+    <w:lsdException w:name="Light Shading Accent 3" w:semiHidden="0" w:uiPriority="60"/>
+    <w:lsdException w:name="Light List Accent 3" w:semiHidden="0" w:uiPriority="61"/>
+    <w:lsdException w:name="Light Grid Accent 3" w:semiHidden="0" w:uiPriority="62"/>
+    <w:lsdException w:name="Medium Shading 1 Accent 3" w:semiHidden="0" w:uiPriority="63"/>
+    <w:lsdException w:name="Medium Shading 2 Accent 3" w:semiHidden="0" w:uiPriority="64"/>
+    <w:lsdException w:name="Medium List 1 Accent 3" w:semiHidden="0" w:uiPriority="65"/>
+    <w:lsdException w:name="Medium List 2 Accent 3" w:semiHidden="0" w:uiPriority="66"/>
+    <w:lsdException w:name="Medium Grid 1 Accent 3" w:semiHidden="0" w:uiPriority="67"/>
+    <w:lsdException w:name="Medium Grid 2 Accent 3" w:semiHidden="0" w:uiPriority="68"/>
+    <w:lsdException w:name="Medium Grid 3 Accent 3" w:semiHidden="0" w:uiPriority="69"/>
+    <w:lsdException w:name="Dark List Accent 3" w:semiHidden="0" w:uiPriority="70"/>
+    <w:lsdException w:name="Colorful Shading Accent 3" w:semiHidden="0" w:uiPriority="71"/>
+    <w:lsdException w:name="Colorful List Accent 3" w:semiHidden="0" w:uiPriority="72"/>
+    <w:lsdException w:name="Colorful Grid Accent 3" w:semiHidden="0" w:uiPriority="73"/>
+    <w:lsdException w:name="Light Shading Accent 4" w:semiHidden="0" w:uiPriority="60"/>
+    <w:lsdException w:name="Light List Accent 4" w:semiHidden="0" w:uiPriority="61"/>
+    <w:lsdException w:name="Light Grid Accent 4" w:semiHidden="0" w:uiPriority="62"/>
+    <w:lsdException w:name="Medium Shading 1 Accent 4" w:semiHidden="0" w:uiPriority="63"/>
+    <w:lsdException w:name="Medium Shading 2 Accent 4" w:semiHidden="0" w:uiPriority="64"/>
+    <w:lsdException w:name="Medium List 1 Accent 4" w:semiHidden="0" w:uiPriority="65"/>
+    <w:lsdException w:name="Medium List 2 Accent 4" w:semiHidden="0" w:uiPriority="66"/>
+    <w:lsdException w:name="Medium Grid 1 Accent 4" w:semiHidden="0" w:uiPriority="67"/>
+    <w:lsdException w:name="Medium Grid 2 Accent 4" w:semiHidden="0" w:uiPriority="68"/>
+    <w:lsdException w:name="Medium Grid 3 Accent 4" w:semiHidden="0" w:uiPriority="69"/>
+    <w:lsdException w:name="Dark List Accent 4" w:semiHidden="0" w:uiPriority="70"/>
+    <w:lsdException w:name="Colorful Shading Accent 4" w:semiHidden="0" w:uiPriority="71"/>
+    <w:lsdException w:name="Colorful List Accent 4" w:semiHidden="0" w:uiPriority="72"/>
+    <w:lsdException w:name="Colorful Grid Accent 4" w:semiHidden="0" w:uiPriority="73"/>
+    <w:lsdException w:name="Light Shading Accent 5" w:semiHidden="0" w:uiPriority="60"/>
+    <w:lsdException w:name="Light List Accent 5" w:semiHidden="0" w:uiPriority="61"/>
+    <w:lsdException w:name="Light Grid Accent 5" w:semiHidden="0" w:uiPriority="62"/>
+    <w:lsdException w:name="Medium Shading 1 Accent 5" w:semiHidden="0" w:uiPriority="63"/>
+    <w:lsdException w:name="Medium Shading 2 Accent 5" w:semiHidden="0" w:uiPriority="64"/>
+    <w:lsdException w:name="Medium List 1 Accent 5" w:semiHidden="0" w:uiPriority="65"/>
+    <w:lsdException w:name="Medium List 2 Accent 5" w:semiHidden="0" w:uiPriority="66"/>
+    <w:lsdException w:name="Medium Grid 1 Accent 5" w:semiHidden="0" w:uiPriority="67"/>
+    <w:lsdException w:name="Medium Grid 2 Accent 5" w:semiHidden="0" w:uiPriority="68"/>
+    <w:lsdException w:name="Medium Grid 3 Accent 5" w:semiHidden="0" w:uiPriority="69"/>
+    <w:lsdException w:name="Dark List Accent 5" w:semiHidden="0" w:uiPriority="70"/>
+    <w:lsdException w:name="Colorful Shading Accent 5" w:semiHidden="0" w:uiPriority="71"/>
+    <w:lsdException w:name="Colorful List Accent 5" w:semiHidden="0" w:uiPriority="72"/>
+    <w:lsdException w:name="Colorful Grid Accent 5" w:semiHidden="0" w:uiPriority="73"/>
+    <w:lsdException w:name="Light Shading Accent 6" w:semiHidden="0" w:uiPriority="60"/>
+    <w:lsdException w:name="Light List Accent 6" w:semiHidden="0" w:uiPriority="61"/>
+    <w:lsdException w:name="Light Grid Accent 6" w:semiHidden="0" w:uiPriority="62"/>
+    <w:lsdException w:name="Medium Shading 1 Accent 6" w:semiHidden="0" w:uiPriority="63"/>
+    <w:lsdException w:name="Medium Shading 2 Accent 6" w:semiHidden="0" w:uiPriority="64"/>
+    <w:lsdException w:name="Medium List 1 Accent 6" w:semiHidden="0" w:uiPriority="65"/>
+    <w:lsdException w:name="Medium List 2 Accent 6" w:semiHidden="0" w:uiPriority="66"/>
+    <w:lsdException w:name="Medium Grid 1 Accent 6" w:semiHidden="0" w:uiPriority="67"/>
+    <w:lsdException w:name="Medium Grid 2 Accent 6" w:semiHidden="0" w:uiPriority="68"/>
+    <w:lsdException w:name="Medium Grid 3 Accent 6" w:semiHidden="0" w:uiPriority="69"/>
+    <w:lsdException w:name="Dark List Accent 6" w:semiHidden="0" w:uiPriority="70"/>
+    <w:lsdException w:name="Colorful Shading Accent 6" w:semiHidden="0" w:uiPriority="71"/>
+    <w:lsdException w:name="Colorful List Accent 6" w:semiHidden="0" w:uiPriority="72"/>
+    <w:lsdException w:name="Colorful Grid Accent 6" w:semiHidden="0" w:uiPriority="73"/>
+    <w:lsdException w:name="Subtle Emphasis" w:semiHidden="0" w:uiPriority="19" w:qFormat="1"/>
+    <w:lsdException w:name="Intense Emphasis" w:semiHidden="0" w:uiPriority="21" w:qFormat="1"/>
+    <w:lsdException w:name="Subtle Reference" w:semiHidden="0" w:uiPriority="31" w:qFormat="1"/>
+    <w:lsdException w:name="Intense Reference" w:semiHidden="0" w:uiPriority="32" w:qFormat="1"/>
+    <w:lsdException w:name="Book Title" w:semiHidden="0" w:uiPriority="33" w:qFormat="1"/>
+    <w:lsdException w:name="Bibliography" w:uiPriority="37" w:unhideWhenUsed="1"/>
+    <w:lsdException w:name="TOC Heading" w:uiPriority="39" w:unhideWhenUsed="1" w:qFormat="1"/>
   </w:latentStyles>
   <w:style w:type="paragraph" w:default="1" w:styleId="Normal">
     <w:name w:val="Normal"/>
@@ -3140,13 +2892,17 @@
       <w:spacing w:line="240" w:lineRule="atLeast"/>
     </w:pPr>
     <w:rPr>
-      <w:lang w:eastAsia="en-US"/>
-    </w:rPr>
-  </w:style>
-  <w:style w:type="paragraph" w:styleId="Ttulo1">
+      <w:sz w:val="20"/>
+      <w:szCs w:val="20"/>
+      <w:lang w:val="es-PE" w:eastAsia="en-US"/>
+    </w:rPr>
+  </w:style>
+  <w:style w:type="paragraph" w:styleId="Heading1">
     <w:name w:val="heading 1"/>
     <w:basedOn w:val="Normal"/>
     <w:next w:val="Normal"/>
+    <w:link w:val="Heading1Char"/>
+    <w:uiPriority w:val="99"/>
     <w:qFormat/>
     <w:rsid w:val="00FF449F"/>
     <w:pPr>
@@ -3163,10 +2919,12 @@
       <w:sz w:val="24"/>
     </w:rPr>
   </w:style>
-  <w:style w:type="paragraph" w:styleId="Ttulo2">
+  <w:style w:type="paragraph" w:styleId="Heading2">
     <w:name w:val="heading 2"/>
-    <w:basedOn w:val="Ttulo1"/>
+    <w:basedOn w:val="Heading1"/>
     <w:next w:val="Normal"/>
+    <w:link w:val="Heading2Char"/>
+    <w:uiPriority w:val="99"/>
     <w:qFormat/>
     <w:rsid w:val="00733574"/>
     <w:pPr>
@@ -3179,10 +2937,12 @@
       <w:sz w:val="20"/>
     </w:rPr>
   </w:style>
-  <w:style w:type="paragraph" w:styleId="Ttulo3">
+  <w:style w:type="paragraph" w:styleId="Heading3">
     <w:name w:val="heading 3"/>
-    <w:basedOn w:val="Ttulo1"/>
+    <w:basedOn w:val="Heading1"/>
     <w:next w:val="Normal"/>
+    <w:link w:val="Heading3Char"/>
+    <w:uiPriority w:val="99"/>
     <w:qFormat/>
     <w:rsid w:val="00733574"/>
     <w:pPr>
@@ -3197,10 +2957,12 @@
       <w:sz w:val="20"/>
     </w:rPr>
   </w:style>
-  <w:style w:type="paragraph" w:styleId="Ttulo4">
+  <w:style w:type="paragraph" w:styleId="Heading4">
     <w:name w:val="heading 4"/>
-    <w:basedOn w:val="Ttulo1"/>
+    <w:basedOn w:val="Heading1"/>
     <w:next w:val="Normal"/>
+    <w:link w:val="Heading4Char"/>
+    <w:uiPriority w:val="99"/>
     <w:qFormat/>
     <w:rsid w:val="00733574"/>
     <w:pPr>
@@ -3214,10 +2976,12 @@
       <w:sz w:val="20"/>
     </w:rPr>
   </w:style>
-  <w:style w:type="paragraph" w:styleId="Ttulo5">
+  <w:style w:type="paragraph" w:styleId="Heading5">
     <w:name w:val="heading 5"/>
     <w:basedOn w:val="Normal"/>
     <w:next w:val="Normal"/>
+    <w:link w:val="Heading5Char"/>
+    <w:uiPriority w:val="99"/>
     <w:qFormat/>
     <w:rsid w:val="00733574"/>
     <w:pPr>
@@ -3233,10 +2997,12 @@
       <w:sz w:val="22"/>
     </w:rPr>
   </w:style>
-  <w:style w:type="paragraph" w:styleId="Ttulo6">
+  <w:style w:type="paragraph" w:styleId="Heading6">
     <w:name w:val="heading 6"/>
     <w:basedOn w:val="Normal"/>
     <w:next w:val="Normal"/>
+    <w:link w:val="Heading6Char"/>
+    <w:uiPriority w:val="99"/>
     <w:qFormat/>
     <w:rsid w:val="00733574"/>
     <w:pPr>
@@ -3253,10 +3019,12 @@
       <w:sz w:val="22"/>
     </w:rPr>
   </w:style>
-  <w:style w:type="paragraph" w:styleId="Ttulo7">
+  <w:style w:type="paragraph" w:styleId="Heading7">
     <w:name w:val="heading 7"/>
     <w:basedOn w:val="Normal"/>
     <w:next w:val="Normal"/>
+    <w:link w:val="Heading7Char"/>
+    <w:uiPriority w:val="99"/>
     <w:qFormat/>
     <w:rsid w:val="00733574"/>
     <w:pPr>
@@ -3269,10 +3037,12 @@
       <w:outlineLvl w:val="6"/>
     </w:pPr>
   </w:style>
-  <w:style w:type="paragraph" w:styleId="Ttulo8">
+  <w:style w:type="paragraph" w:styleId="Heading8">
     <w:name w:val="heading 8"/>
     <w:basedOn w:val="Normal"/>
     <w:next w:val="Normal"/>
+    <w:link w:val="Heading8Char"/>
+    <w:uiPriority w:val="99"/>
     <w:qFormat/>
     <w:rsid w:val="00733574"/>
     <w:pPr>
@@ -3288,10 +3058,12 @@
       <w:i/>
     </w:rPr>
   </w:style>
-  <w:style w:type="paragraph" w:styleId="Ttulo9">
+  <w:style w:type="paragraph" w:styleId="Heading9">
     <w:name w:val="heading 9"/>
     <w:basedOn w:val="Normal"/>
     <w:next w:val="Normal"/>
+    <w:link w:val="Heading9Char"/>
+    <w:uiPriority w:val="99"/>
     <w:qFormat/>
     <w:rsid w:val="00733574"/>
     <w:pPr>
@@ -3309,13 +3081,12 @@
       <w:sz w:val="18"/>
     </w:rPr>
   </w:style>
-  <w:style w:type="character" w:default="1" w:styleId="Fuentedeprrafopredeter">
+  <w:style w:type="character" w:default="1" w:styleId="DefaultParagraphFont">
     <w:name w:val="Default Paragraph Font"/>
-    <w:uiPriority w:val="1"/>
+    <w:uiPriority w:val="99"/>
     <w:semiHidden/>
-    <w:unhideWhenUsed/>
-  </w:style>
-  <w:style w:type="table" w:default="1" w:styleId="Tablanormal">
+  </w:style>
+  <w:style w:type="table" w:default="1" w:styleId="TableNormal">
     <w:name w:val="Normal Table"/>
     <w:uiPriority w:val="99"/>
     <w:semiHidden/>
@@ -3331,15 +3102,156 @@
       </w:tblCellMar>
     </w:tblPr>
   </w:style>
-  <w:style w:type="numbering" w:default="1" w:styleId="Sinlista">
+  <w:style w:type="numbering" w:default="1" w:styleId="NoList">
     <w:name w:val="No List"/>
     <w:uiPriority w:val="99"/>
     <w:semiHidden/>
     <w:unhideWhenUsed/>
+  </w:style>
+  <w:style w:type="character" w:customStyle="1" w:styleId="Heading1Char">
+    <w:name w:val="Heading 1 Char"/>
+    <w:basedOn w:val="DefaultParagraphFont"/>
+    <w:link w:val="Heading1"/>
+    <w:uiPriority w:val="99"/>
+    <w:locked/>
+    <w:rPr>
+      <w:rFonts w:ascii="Cambria" w:hAnsi="Cambria" w:cs="Times New Roman"/>
+      <w:b/>
+      <w:bCs/>
+      <w:kern w:val="32"/>
+      <w:sz w:val="32"/>
+      <w:szCs w:val="32"/>
+      <w:lang w:val="es-PE" w:eastAsia="en-US"/>
+    </w:rPr>
+  </w:style>
+  <w:style w:type="character" w:customStyle="1" w:styleId="Heading2Char">
+    <w:name w:val="Heading 2 Char"/>
+    <w:basedOn w:val="DefaultParagraphFont"/>
+    <w:link w:val="Heading2"/>
+    <w:uiPriority w:val="99"/>
+    <w:semiHidden/>
+    <w:locked/>
+    <w:rPr>
+      <w:rFonts w:ascii="Cambria" w:hAnsi="Cambria" w:cs="Times New Roman"/>
+      <w:b/>
+      <w:bCs/>
+      <w:i/>
+      <w:iCs/>
+      <w:sz w:val="28"/>
+      <w:szCs w:val="28"/>
+      <w:lang w:val="es-PE" w:eastAsia="en-US"/>
+    </w:rPr>
+  </w:style>
+  <w:style w:type="character" w:customStyle="1" w:styleId="Heading3Char">
+    <w:name w:val="Heading 3 Char"/>
+    <w:basedOn w:val="DefaultParagraphFont"/>
+    <w:link w:val="Heading3"/>
+    <w:uiPriority w:val="99"/>
+    <w:semiHidden/>
+    <w:locked/>
+    <w:rPr>
+      <w:rFonts w:ascii="Cambria" w:hAnsi="Cambria" w:cs="Times New Roman"/>
+      <w:b/>
+      <w:bCs/>
+      <w:sz w:val="26"/>
+      <w:szCs w:val="26"/>
+      <w:lang w:val="es-PE" w:eastAsia="en-US"/>
+    </w:rPr>
+  </w:style>
+  <w:style w:type="character" w:customStyle="1" w:styleId="Heading4Char">
+    <w:name w:val="Heading 4 Char"/>
+    <w:basedOn w:val="DefaultParagraphFont"/>
+    <w:link w:val="Heading4"/>
+    <w:uiPriority w:val="99"/>
+    <w:semiHidden/>
+    <w:locked/>
+    <w:rPr>
+      <w:rFonts w:ascii="Calibri" w:hAnsi="Calibri" w:cs="Times New Roman"/>
+      <w:b/>
+      <w:bCs/>
+      <w:sz w:val="28"/>
+      <w:szCs w:val="28"/>
+      <w:lang w:val="es-PE" w:eastAsia="en-US"/>
+    </w:rPr>
+  </w:style>
+  <w:style w:type="character" w:customStyle="1" w:styleId="Heading5Char">
+    <w:name w:val="Heading 5 Char"/>
+    <w:basedOn w:val="DefaultParagraphFont"/>
+    <w:link w:val="Heading5"/>
+    <w:uiPriority w:val="99"/>
+    <w:semiHidden/>
+    <w:locked/>
+    <w:rPr>
+      <w:rFonts w:ascii="Calibri" w:hAnsi="Calibri" w:cs="Times New Roman"/>
+      <w:b/>
+      <w:bCs/>
+      <w:i/>
+      <w:iCs/>
+      <w:sz w:val="26"/>
+      <w:szCs w:val="26"/>
+      <w:lang w:val="es-PE" w:eastAsia="en-US"/>
+    </w:rPr>
+  </w:style>
+  <w:style w:type="character" w:customStyle="1" w:styleId="Heading6Char">
+    <w:name w:val="Heading 6 Char"/>
+    <w:basedOn w:val="DefaultParagraphFont"/>
+    <w:link w:val="Heading6"/>
+    <w:uiPriority w:val="99"/>
+    <w:semiHidden/>
+    <w:locked/>
+    <w:rPr>
+      <w:rFonts w:ascii="Calibri" w:hAnsi="Calibri" w:cs="Times New Roman"/>
+      <w:b/>
+      <w:bCs/>
+      <w:lang w:val="es-PE" w:eastAsia="en-US"/>
+    </w:rPr>
+  </w:style>
+  <w:style w:type="character" w:customStyle="1" w:styleId="Heading7Char">
+    <w:name w:val="Heading 7 Char"/>
+    <w:basedOn w:val="DefaultParagraphFont"/>
+    <w:link w:val="Heading7"/>
+    <w:uiPriority w:val="99"/>
+    <w:semiHidden/>
+    <w:locked/>
+    <w:rPr>
+      <w:rFonts w:ascii="Calibri" w:hAnsi="Calibri" w:cs="Times New Roman"/>
+      <w:sz w:val="24"/>
+      <w:szCs w:val="24"/>
+      <w:lang w:val="es-PE" w:eastAsia="en-US"/>
+    </w:rPr>
+  </w:style>
+  <w:style w:type="character" w:customStyle="1" w:styleId="Heading8Char">
+    <w:name w:val="Heading 8 Char"/>
+    <w:basedOn w:val="DefaultParagraphFont"/>
+    <w:link w:val="Heading8"/>
+    <w:uiPriority w:val="99"/>
+    <w:semiHidden/>
+    <w:locked/>
+    <w:rPr>
+      <w:rFonts w:ascii="Calibri" w:hAnsi="Calibri" w:cs="Times New Roman"/>
+      <w:i/>
+      <w:iCs/>
+      <w:sz w:val="24"/>
+      <w:szCs w:val="24"/>
+      <w:lang w:val="es-PE" w:eastAsia="en-US"/>
+    </w:rPr>
+  </w:style>
+  <w:style w:type="character" w:customStyle="1" w:styleId="Heading9Char">
+    <w:name w:val="Heading 9 Char"/>
+    <w:basedOn w:val="DefaultParagraphFont"/>
+    <w:link w:val="Heading9"/>
+    <w:uiPriority w:val="99"/>
+    <w:semiHidden/>
+    <w:locked/>
+    <w:rPr>
+      <w:rFonts w:ascii="Cambria" w:hAnsi="Cambria" w:cs="Times New Roman"/>
+      <w:lang w:val="es-PE" w:eastAsia="en-US"/>
+    </w:rPr>
   </w:style>
   <w:style w:type="paragraph" w:customStyle="1" w:styleId="Paragraph2">
     <w:name w:val="Paragraph2"/>
     <w:basedOn w:val="Normal"/>
+    <w:uiPriority w:val="99"/>
     <w:rsid w:val="00733574"/>
     <w:pPr>
       <w:spacing w:before="80"/>
@@ -3351,10 +3263,12 @@
       <w:lang w:val="en-AU"/>
     </w:rPr>
   </w:style>
-  <w:style w:type="paragraph" w:styleId="Ttulo">
+  <w:style w:type="paragraph" w:styleId="Title">
     <w:name w:val="Title"/>
     <w:basedOn w:val="Normal"/>
     <w:next w:val="Normal"/>
+    <w:link w:val="TitleChar"/>
+    <w:uiPriority w:val="99"/>
     <w:qFormat/>
     <w:rsid w:val="00733574"/>
     <w:pPr>
@@ -3367,9 +3281,27 @@
       <w:sz w:val="36"/>
     </w:rPr>
   </w:style>
-  <w:style w:type="paragraph" w:styleId="Subttulo">
+  <w:style w:type="character" w:customStyle="1" w:styleId="TitleChar">
+    <w:name w:val="Title Char"/>
+    <w:basedOn w:val="DefaultParagraphFont"/>
+    <w:link w:val="Title"/>
+    <w:uiPriority w:val="99"/>
+    <w:locked/>
+    <w:rPr>
+      <w:rFonts w:ascii="Cambria" w:hAnsi="Cambria" w:cs="Times New Roman"/>
+      <w:b/>
+      <w:bCs/>
+      <w:kern w:val="28"/>
+      <w:sz w:val="32"/>
+      <w:szCs w:val="32"/>
+      <w:lang w:val="es-PE" w:eastAsia="en-US"/>
+    </w:rPr>
+  </w:style>
+  <w:style w:type="paragraph" w:styleId="Subtitle">
     <w:name w:val="Subtitle"/>
     <w:basedOn w:val="Normal"/>
+    <w:link w:val="SubtitleChar"/>
+    <w:uiPriority w:val="99"/>
     <w:qFormat/>
     <w:rsid w:val="00733574"/>
     <w:pPr>
@@ -3383,19 +3315,33 @@
       <w:lang w:val="en-AU"/>
     </w:rPr>
   </w:style>
-  <w:style w:type="paragraph" w:styleId="Sangranormal">
+  <w:style w:type="character" w:customStyle="1" w:styleId="SubtitleChar">
+    <w:name w:val="Subtitle Char"/>
+    <w:basedOn w:val="DefaultParagraphFont"/>
+    <w:link w:val="Subtitle"/>
+    <w:uiPriority w:val="99"/>
+    <w:locked/>
+    <w:rPr>
+      <w:rFonts w:ascii="Cambria" w:hAnsi="Cambria" w:cs="Times New Roman"/>
+      <w:sz w:val="24"/>
+      <w:szCs w:val="24"/>
+      <w:lang w:val="es-PE" w:eastAsia="en-US"/>
+    </w:rPr>
+  </w:style>
+  <w:style w:type="paragraph" w:styleId="NormalIndent">
     <w:name w:val="Normal Indent"/>
     <w:basedOn w:val="Normal"/>
+    <w:uiPriority w:val="99"/>
     <w:rsid w:val="00733574"/>
     <w:pPr>
       <w:ind w:left="900" w:hanging="900"/>
     </w:pPr>
   </w:style>
-  <w:style w:type="paragraph" w:styleId="TDC1">
+  <w:style w:type="paragraph" w:styleId="TOC1">
     <w:name w:val="toc 1"/>
     <w:basedOn w:val="Normal"/>
     <w:next w:val="Normal"/>
-    <w:uiPriority w:val="39"/>
+    <w:uiPriority w:val="99"/>
     <w:rsid w:val="00733574"/>
     <w:pPr>
       <w:tabs>
@@ -3405,10 +3351,11 @@
       <w:ind w:right="720"/>
     </w:pPr>
   </w:style>
-  <w:style w:type="paragraph" w:styleId="TDC2">
+  <w:style w:type="paragraph" w:styleId="TOC2">
     <w:name w:val="toc 2"/>
     <w:basedOn w:val="Normal"/>
     <w:next w:val="Normal"/>
+    <w:uiPriority w:val="99"/>
     <w:semiHidden/>
     <w:rsid w:val="00733574"/>
     <w:pPr>
@@ -3418,10 +3365,11 @@
       <w:ind w:left="432" w:right="720"/>
     </w:pPr>
   </w:style>
-  <w:style w:type="paragraph" w:styleId="TDC3">
+  <w:style w:type="paragraph" w:styleId="TOC3">
     <w:name w:val="toc 3"/>
     <w:basedOn w:val="Normal"/>
     <w:next w:val="Normal"/>
+    <w:uiPriority w:val="99"/>
     <w:semiHidden/>
     <w:rsid w:val="00733574"/>
     <w:pPr>
@@ -3432,9 +3380,11 @@
       <w:ind w:left="864"/>
     </w:pPr>
   </w:style>
-  <w:style w:type="paragraph" w:styleId="Encabezado">
+  <w:style w:type="paragraph" w:styleId="Header">
     <w:name w:val="header"/>
     <w:basedOn w:val="Normal"/>
+    <w:link w:val="HeaderChar"/>
+    <w:uiPriority w:val="99"/>
     <w:rsid w:val="00733574"/>
     <w:pPr>
       <w:tabs>
@@ -3443,9 +3393,25 @@
       </w:tabs>
     </w:pPr>
   </w:style>
-  <w:style w:type="paragraph" w:styleId="Piedepgina">
+  <w:style w:type="character" w:customStyle="1" w:styleId="HeaderChar">
+    <w:name w:val="Header Char"/>
+    <w:basedOn w:val="DefaultParagraphFont"/>
+    <w:link w:val="Header"/>
+    <w:uiPriority w:val="99"/>
+    <w:semiHidden/>
+    <w:locked/>
+    <w:rPr>
+      <w:rFonts w:cs="Times New Roman"/>
+      <w:sz w:val="20"/>
+      <w:szCs w:val="20"/>
+      <w:lang w:val="es-PE" w:eastAsia="en-US"/>
+    </w:rPr>
+  </w:style>
+  <w:style w:type="paragraph" w:styleId="Footer">
     <w:name w:val="footer"/>
     <w:basedOn w:val="Normal"/>
+    <w:link w:val="FooterChar"/>
+    <w:uiPriority w:val="99"/>
     <w:rsid w:val="00733574"/>
     <w:pPr>
       <w:tabs>
@@ -3454,14 +3420,33 @@
       </w:tabs>
     </w:pPr>
   </w:style>
-  <w:style w:type="character" w:styleId="Nmerodepgina">
+  <w:style w:type="character" w:customStyle="1" w:styleId="FooterChar">
+    <w:name w:val="Footer Char"/>
+    <w:basedOn w:val="DefaultParagraphFont"/>
+    <w:link w:val="Footer"/>
+    <w:uiPriority w:val="99"/>
+    <w:semiHidden/>
+    <w:locked/>
+    <w:rPr>
+      <w:rFonts w:cs="Times New Roman"/>
+      <w:sz w:val="20"/>
+      <w:szCs w:val="20"/>
+      <w:lang w:val="es-PE" w:eastAsia="en-US"/>
+    </w:rPr>
+  </w:style>
+  <w:style w:type="character" w:styleId="PageNumber">
     <w:name w:val="page number"/>
-    <w:basedOn w:val="Fuentedeprrafopredeter"/>
+    <w:basedOn w:val="DefaultParagraphFont"/>
+    <w:uiPriority w:val="99"/>
     <w:rsid w:val="00733574"/>
+    <w:rPr>
+      <w:rFonts w:cs="Times New Roman"/>
+    </w:rPr>
   </w:style>
   <w:style w:type="paragraph" w:customStyle="1" w:styleId="Bullet2">
     <w:name w:val="Bullet2"/>
     <w:basedOn w:val="Normal"/>
+    <w:uiPriority w:val="99"/>
     <w:rsid w:val="00733574"/>
     <w:pPr>
       <w:ind w:left="1440" w:hanging="360"/>
@@ -3473,6 +3458,7 @@
   <w:style w:type="paragraph" w:customStyle="1" w:styleId="Paragraph1">
     <w:name w:val="Paragraph1"/>
     <w:basedOn w:val="Normal"/>
+    <w:uiPriority w:val="99"/>
     <w:rsid w:val="00733574"/>
     <w:pPr>
       <w:spacing w:before="80" w:line="240" w:lineRule="auto"/>
@@ -3482,15 +3468,18 @@
   <w:style w:type="paragraph" w:customStyle="1" w:styleId="Tabletext">
     <w:name w:val="Tabletext"/>
     <w:basedOn w:val="Normal"/>
+    <w:uiPriority w:val="99"/>
     <w:rsid w:val="00733574"/>
     <w:pPr>
       <w:keepLines/>
       <w:spacing w:after="120"/>
     </w:pPr>
   </w:style>
-  <w:style w:type="paragraph" w:styleId="Textoindependiente">
+  <w:style w:type="paragraph" w:styleId="BodyText">
     <w:name w:val="Body Text"/>
     <w:basedOn w:val="Normal"/>
+    <w:link w:val="BodyTextChar"/>
+    <w:uiPriority w:val="99"/>
     <w:rsid w:val="00733574"/>
     <w:pPr>
       <w:keepLines/>
@@ -3498,9 +3487,24 @@
       <w:ind w:left="720"/>
     </w:pPr>
   </w:style>
+  <w:style w:type="character" w:customStyle="1" w:styleId="BodyTextChar">
+    <w:name w:val="Body Text Char"/>
+    <w:basedOn w:val="DefaultParagraphFont"/>
+    <w:link w:val="BodyText"/>
+    <w:uiPriority w:val="99"/>
+    <w:semiHidden/>
+    <w:locked/>
+    <w:rPr>
+      <w:rFonts w:cs="Times New Roman"/>
+      <w:sz w:val="20"/>
+      <w:szCs w:val="20"/>
+      <w:lang w:val="es-PE" w:eastAsia="en-US"/>
+    </w:rPr>
+  </w:style>
   <w:style w:type="paragraph" w:customStyle="1" w:styleId="Paragraph3">
     <w:name w:val="Paragraph3"/>
     <w:basedOn w:val="Normal"/>
+    <w:uiPriority w:val="99"/>
     <w:rsid w:val="00733574"/>
     <w:pPr>
       <w:spacing w:before="80" w:line="240" w:lineRule="auto"/>
@@ -3511,24 +3515,29 @@
   <w:style w:type="paragraph" w:customStyle="1" w:styleId="Bullet1">
     <w:name w:val="Bullet1"/>
     <w:basedOn w:val="Normal"/>
+    <w:uiPriority w:val="99"/>
     <w:rsid w:val="00733574"/>
     <w:pPr>
       <w:ind w:left="720" w:hanging="432"/>
     </w:pPr>
   </w:style>
-  <w:style w:type="character" w:styleId="Refdenotaalpie">
+  <w:style w:type="character" w:styleId="FootnoteReference">
     <w:name w:val="footnote reference"/>
-    <w:basedOn w:val="Fuentedeprrafopredeter"/>
+    <w:basedOn w:val="DefaultParagraphFont"/>
+    <w:uiPriority w:val="99"/>
     <w:semiHidden/>
     <w:rsid w:val="00733574"/>
     <w:rPr>
+      <w:rFonts w:cs="Times New Roman"/>
       <w:sz w:val="20"/>
       <w:vertAlign w:val="superscript"/>
     </w:rPr>
   </w:style>
-  <w:style w:type="paragraph" w:styleId="Textonotapie">
+  <w:style w:type="paragraph" w:styleId="FootnoteText">
     <w:name w:val="footnote text"/>
     <w:basedOn w:val="Normal"/>
+    <w:link w:val="FootnoteTextChar"/>
+    <w:uiPriority w:val="99"/>
     <w:semiHidden/>
     <w:rsid w:val="00733574"/>
     <w:pPr>
@@ -3545,9 +3554,25 @@
       <w:sz w:val="16"/>
     </w:rPr>
   </w:style>
-  <w:style w:type="paragraph" w:styleId="Mapadeldocumento">
+  <w:style w:type="character" w:customStyle="1" w:styleId="FootnoteTextChar">
+    <w:name w:val="Footnote Text Char"/>
+    <w:basedOn w:val="DefaultParagraphFont"/>
+    <w:link w:val="FootnoteText"/>
+    <w:uiPriority w:val="99"/>
+    <w:semiHidden/>
+    <w:locked/>
+    <w:rPr>
+      <w:rFonts w:cs="Times New Roman"/>
+      <w:sz w:val="20"/>
+      <w:szCs w:val="20"/>
+      <w:lang w:val="es-PE" w:eastAsia="en-US"/>
+    </w:rPr>
+  </w:style>
+  <w:style w:type="paragraph" w:styleId="DocumentMap">
     <w:name w:val="Document Map"/>
     <w:basedOn w:val="Normal"/>
+    <w:link w:val="DocumentMapChar"/>
+    <w:uiPriority w:val="99"/>
     <w:semiHidden/>
     <w:rsid w:val="00733574"/>
     <w:pPr>
@@ -3555,11 +3580,25 @@
     </w:pPr>
     <w:rPr>
       <w:rFonts w:ascii="Tahoma" w:hAnsi="Tahoma"/>
+    </w:rPr>
+  </w:style>
+  <w:style w:type="character" w:customStyle="1" w:styleId="DocumentMapChar">
+    <w:name w:val="Document Map Char"/>
+    <w:basedOn w:val="DefaultParagraphFont"/>
+    <w:link w:val="DocumentMap"/>
+    <w:uiPriority w:val="99"/>
+    <w:semiHidden/>
+    <w:locked/>
+    <w:rPr>
+      <w:rFonts w:cs="Times New Roman"/>
+      <w:sz w:val="2"/>
+      <w:lang w:val="es-PE" w:eastAsia="en-US"/>
     </w:rPr>
   </w:style>
   <w:style w:type="paragraph" w:customStyle="1" w:styleId="Paragraph4">
     <w:name w:val="Paragraph4"/>
     <w:basedOn w:val="Normal"/>
+    <w:uiPriority w:val="99"/>
     <w:rsid w:val="00733574"/>
     <w:pPr>
       <w:spacing w:before="80" w:line="240" w:lineRule="auto"/>
@@ -3567,60 +3606,66 @@
       <w:jc w:val="both"/>
     </w:pPr>
   </w:style>
-  <w:style w:type="paragraph" w:styleId="TDC4">
+  <w:style w:type="paragraph" w:styleId="TOC4">
     <w:name w:val="toc 4"/>
     <w:basedOn w:val="Normal"/>
     <w:next w:val="Normal"/>
+    <w:uiPriority w:val="99"/>
     <w:semiHidden/>
     <w:rsid w:val="00733574"/>
     <w:pPr>
       <w:ind w:left="600"/>
     </w:pPr>
   </w:style>
-  <w:style w:type="paragraph" w:styleId="TDC5">
+  <w:style w:type="paragraph" w:styleId="TOC5">
     <w:name w:val="toc 5"/>
     <w:basedOn w:val="Normal"/>
     <w:next w:val="Normal"/>
+    <w:uiPriority w:val="99"/>
     <w:semiHidden/>
     <w:rsid w:val="00733574"/>
     <w:pPr>
       <w:ind w:left="800"/>
     </w:pPr>
   </w:style>
-  <w:style w:type="paragraph" w:styleId="TDC6">
+  <w:style w:type="paragraph" w:styleId="TOC6">
     <w:name w:val="toc 6"/>
     <w:basedOn w:val="Normal"/>
     <w:next w:val="Normal"/>
+    <w:uiPriority w:val="99"/>
     <w:semiHidden/>
     <w:rsid w:val="00733574"/>
     <w:pPr>
       <w:ind w:left="1000"/>
     </w:pPr>
   </w:style>
-  <w:style w:type="paragraph" w:styleId="TDC7">
+  <w:style w:type="paragraph" w:styleId="TOC7">
     <w:name w:val="toc 7"/>
     <w:basedOn w:val="Normal"/>
     <w:next w:val="Normal"/>
+    <w:uiPriority w:val="99"/>
     <w:semiHidden/>
     <w:rsid w:val="00733574"/>
     <w:pPr>
       <w:ind w:left="1200"/>
     </w:pPr>
   </w:style>
-  <w:style w:type="paragraph" w:styleId="TDC8">
+  <w:style w:type="paragraph" w:styleId="TOC8">
     <w:name w:val="toc 8"/>
     <w:basedOn w:val="Normal"/>
     <w:next w:val="Normal"/>
+    <w:uiPriority w:val="99"/>
     <w:semiHidden/>
     <w:rsid w:val="00733574"/>
     <w:pPr>
       <w:ind w:left="1400"/>
     </w:pPr>
   </w:style>
-  <w:style w:type="paragraph" w:styleId="TDC9">
+  <w:style w:type="paragraph" w:styleId="TOC9">
     <w:name w:val="toc 9"/>
     <w:basedOn w:val="Normal"/>
     <w:next w:val="Normal"/>
+    <w:uiPriority w:val="99"/>
     <w:semiHidden/>
     <w:rsid w:val="00733574"/>
     <w:pPr>
@@ -3630,6 +3675,7 @@
   <w:style w:type="paragraph" w:customStyle="1" w:styleId="MainTitle">
     <w:name w:val="Main Title"/>
     <w:basedOn w:val="Normal"/>
+    <w:uiPriority w:val="99"/>
     <w:rsid w:val="00733574"/>
     <w:pPr>
       <w:spacing w:before="480" w:after="60" w:line="240" w:lineRule="auto"/>
@@ -3642,18 +3688,36 @@
       <w:sz w:val="32"/>
     </w:rPr>
   </w:style>
-  <w:style w:type="paragraph" w:styleId="Textoindependiente2">
+  <w:style w:type="paragraph" w:styleId="BodyText2">
     <w:name w:val="Body Text 2"/>
     <w:basedOn w:val="Normal"/>
+    <w:link w:val="BodyText2Char"/>
+    <w:uiPriority w:val="99"/>
     <w:rsid w:val="00733574"/>
     <w:rPr>
       <w:i/>
       <w:color w:val="0000FF"/>
     </w:rPr>
   </w:style>
-  <w:style w:type="paragraph" w:styleId="Sangradetextonormal">
+  <w:style w:type="character" w:customStyle="1" w:styleId="BodyText2Char">
+    <w:name w:val="Body Text 2 Char"/>
+    <w:basedOn w:val="DefaultParagraphFont"/>
+    <w:link w:val="BodyText2"/>
+    <w:uiPriority w:val="99"/>
+    <w:semiHidden/>
+    <w:locked/>
+    <w:rPr>
+      <w:rFonts w:cs="Times New Roman"/>
+      <w:sz w:val="20"/>
+      <w:szCs w:val="20"/>
+      <w:lang w:val="es-PE" w:eastAsia="en-US"/>
+    </w:rPr>
+  </w:style>
+  <w:style w:type="paragraph" w:styleId="BodyTextIndent">
     <w:name w:val="Body Text Indent"/>
     <w:basedOn w:val="Normal"/>
+    <w:link w:val="BodyTextIndentChar"/>
+    <w:uiPriority w:val="99"/>
     <w:rsid w:val="00733574"/>
     <w:pPr>
       <w:ind w:left="720"/>
@@ -3664,9 +3728,24 @@
       <w:u w:val="single"/>
     </w:rPr>
   </w:style>
+  <w:style w:type="character" w:customStyle="1" w:styleId="BodyTextIndentChar">
+    <w:name w:val="Body Text Indent Char"/>
+    <w:basedOn w:val="DefaultParagraphFont"/>
+    <w:link w:val="BodyTextIndent"/>
+    <w:uiPriority w:val="99"/>
+    <w:semiHidden/>
+    <w:locked/>
+    <w:rPr>
+      <w:rFonts w:cs="Times New Roman"/>
+      <w:sz w:val="20"/>
+      <w:szCs w:val="20"/>
+      <w:lang w:val="es-PE" w:eastAsia="en-US"/>
+    </w:rPr>
+  </w:style>
   <w:style w:type="paragraph" w:customStyle="1" w:styleId="Body">
     <w:name w:val="Body"/>
     <w:basedOn w:val="Normal"/>
+    <w:uiPriority w:val="99"/>
     <w:rsid w:val="00733574"/>
     <w:pPr>
       <w:widowControl/>
@@ -3680,6 +3759,7 @@
   <w:style w:type="paragraph" w:customStyle="1" w:styleId="Bullet">
     <w:name w:val="Bullet"/>
     <w:basedOn w:val="Normal"/>
+    <w:uiPriority w:val="99"/>
     <w:rsid w:val="00733574"/>
     <w:pPr>
       <w:widowControl/>
@@ -3697,8 +3777,9 @@
   <w:style w:type="paragraph" w:customStyle="1" w:styleId="InfoBlue">
     <w:name w:val="InfoBlue"/>
     <w:basedOn w:val="Normal"/>
-    <w:next w:val="Textoindependiente"/>
+    <w:next w:val="BodyText"/>
     <w:autoRedefine/>
+    <w:uiPriority w:val="99"/>
     <w:rsid w:val="0066246D"/>
     <w:pPr>
       <w:tabs>
@@ -3715,11 +3796,13 @@
       <w:szCs w:val="24"/>
     </w:rPr>
   </w:style>
-  <w:style w:type="character" w:styleId="Hipervnculo">
+  <w:style w:type="character" w:styleId="Hyperlink">
     <w:name w:val="Hyperlink"/>
-    <w:basedOn w:val="Fuentedeprrafopredeter"/>
+    <w:basedOn w:val="DefaultParagraphFont"/>
+    <w:uiPriority w:val="99"/>
     <w:rsid w:val="00733574"/>
     <w:rPr>
+      <w:rFonts w:cs="Times New Roman"/>
       <w:color w:val="0000FF"/>
       <w:u w:val="single"/>
     </w:rPr>
@@ -3727,6 +3810,7 @@
   <w:style w:type="paragraph" w:customStyle="1" w:styleId="infoblue0">
     <w:name w:val="infoblue"/>
     <w:basedOn w:val="Normal"/>
+    <w:uiPriority w:val="99"/>
     <w:rsid w:val="00733574"/>
     <w:pPr>
       <w:widowControl/>
@@ -3737,10 +3821,11 @@
       <w:szCs w:val="24"/>
     </w:rPr>
   </w:style>
-  <w:style w:type="paragraph" w:styleId="Textodeglobo">
+  <w:style w:type="paragraph" w:styleId="BalloonText">
     <w:name w:val="Balloon Text"/>
     <w:basedOn w:val="Normal"/>
-    <w:link w:val="TextodegloboCar"/>
+    <w:link w:val="BalloonTextChar"/>
+    <w:uiPriority w:val="99"/>
     <w:rsid w:val="00F56030"/>
     <w:pPr>
       <w:spacing w:line="240" w:lineRule="auto"/>
@@ -3751,10 +3836,12 @@
       <w:szCs w:val="16"/>
     </w:rPr>
   </w:style>
-  <w:style w:type="character" w:customStyle="1" w:styleId="TextodegloboCar">
-    <w:name w:val="Texto de globo Car"/>
-    <w:basedOn w:val="Fuentedeprrafopredeter"/>
-    <w:link w:val="Textodeglobo"/>
+  <w:style w:type="character" w:customStyle="1" w:styleId="BalloonTextChar">
+    <w:name w:val="Balloon Text Char"/>
+    <w:basedOn w:val="DefaultParagraphFont"/>
+    <w:link w:val="BalloonText"/>
+    <w:uiPriority w:val="99"/>
+    <w:locked/>
     <w:rsid w:val="00F56030"/>
     <w:rPr>
       <w:rFonts w:ascii="Tahoma" w:hAnsi="Tahoma" w:cs="Tahoma"/>
@@ -3767,7 +3854,7 @@
 </file>
 
 <file path=word/theme/theme1.xml><?xml version="1.0" encoding="utf-8"?>
-<a:theme xmlns:a="http://schemas.openxmlformats.org/drawingml/2006/main" name="Tema de Office">
+<a:theme xmlns:a="http://schemas.openxmlformats.org/drawingml/2006/main" name="Office Theme">
   <a:themeElements>
     <a:clrScheme name="Office">
       <a:dk1>

</xml_diff>